<commit_message>
Actualización de archivos válidos y limpieza de archivos obsoletos en el proyecto PAE
</commit_message>
<xml_diff>
--- a/documentacion/manuales/operacion/Manual de Operación.docx
+++ b/documentacion/manuales/operacion/Manual de Operación.docx
@@ -2,6 +2,2112 @@
 <file path=word/document.xml><?xml version="1.0" encoding="utf-8"?>
 <w:document xmlns:wpc="http://schemas.microsoft.com/office/word/2010/wordprocessingCanvas" xmlns:cx="http://schemas.microsoft.com/office/drawing/2014/chartex" xmlns:cx1="http://schemas.microsoft.com/office/drawing/2015/9/8/chartex" xmlns:cx2="http://schemas.microsoft.com/office/drawing/2015/10/21/chartex" xmlns:cx3="http://schemas.microsoft.com/office/drawing/2016/5/9/chartex" xmlns:cx4="http://schemas.microsoft.com/office/drawing/2016/5/10/chartex" xmlns:cx5="http://schemas.microsoft.com/office/drawing/2016/5/11/chartex" xmlns:cx6="http://schemas.microsoft.com/office/drawing/2016/5/12/chartex" xmlns:cx7="http://schemas.microsoft.com/office/drawing/2016/5/13/chartex" xmlns:cx8="http://schemas.microsoft.com/office/drawing/2016/5/14/chartex" xmlns:mc="http://schemas.openxmlformats.org/markup-compatibility/2006" xmlns:aink="http://schemas.microsoft.com/office/drawing/2016/ink" xmlns:am3d="http://schemas.microsoft.com/office/drawing/2017/model3d" xmlns:o="urn:schemas-microsoft-com:office:office" xmlns:r="http://schemas.openxmlformats.org/officeDocument/2006/relationships" xmlns:m="http://schemas.openxmlformats.org/officeDocument/2006/math" xmlns:v="urn:schemas-microsoft-com:vml" xmlns:wp14="http://schemas.microsoft.com/office/word/2010/wordprocessingDrawing" xmlns:wp="http://schemas.openxmlformats.org/drawingml/2006/wordprocessingDrawing" xmlns:w10="urn:schemas-microsoft-com:office:word" xmlns:w="http://schemas.openxmlformats.org/wordprocessingml/2006/main" xmlns:w14="http://schemas.microsoft.com/office/word/2010/wordml" xmlns:w15="http://schemas.microsoft.com/office/word/2012/wordml" xmlns:w16cex="http://schemas.microsoft.com/office/word/2018/wordml/cex" xmlns:w16cid="http://schemas.microsoft.com/office/word/2016/wordml/cid" xmlns:w16="http://schemas.microsoft.com/office/word/2018/wordml" xmlns:w16sdtdh="http://schemas.microsoft.com/office/word/2020/wordml/sdtdatahash" xmlns:w16se="http://schemas.microsoft.com/office/word/2015/wordml/symex" xmlns:wpg="http://schemas.microsoft.com/office/word/2010/wordprocessingGroup" xmlns:wpi="http://schemas.microsoft.com/office/word/2010/wordprocessingInk" xmlns:wne="http://schemas.microsoft.com/office/word/2006/wordml" xmlns:wps="http://schemas.microsoft.com/office/word/2010/wordprocessingShape" mc:Ignorable="w14 w15 w16se w16cid w16 w16cex w16sdtdh wp14">
   <w:body>
+    <w:p>
+      <w:pPr>
+        <w:spacing w:before="100" w:beforeAutospacing="1" w:after="100" w:afterAutospacing="1" w:line="240" w:lineRule="auto"/>
+        <w:outlineLvl w:val="0"/>
+        <w:rPr>
+          <w:rFonts w:ascii="Times New Roman" w:eastAsia="Times New Roman" w:hAnsi="Times New Roman" w:cs="Times New Roman"/>
+          <w:b/>
+          <w:bCs/>
+          <w:kern w:val="36"/>
+          <w:sz w:val="48"/>
+          <w:szCs w:val="48"/>
+          <w:lang w:eastAsia="es-CO"/>
+        </w:rPr>
+      </w:pPr>
+      <w:r>
+        <w:rPr>
+          <w:rFonts w:ascii="Times New Roman" w:eastAsia="Times New Roman" w:hAnsi="Times New Roman" w:cs="Times New Roman"/>
+          <w:b/>
+          <w:bCs/>
+          <w:kern w:val="36"/>
+          <w:sz w:val="48"/>
+          <w:szCs w:val="48"/>
+          <w:lang w:eastAsia="es-CO"/>
+        </w:rPr>
+        <w:t>Manual de Operación</w:t>
+      </w:r>
+    </w:p>
+    <w:p>
+      <w:pPr>
+        <w:spacing w:before="100" w:beforeAutospacing="1" w:after="100" w:afterAutospacing="1" w:line="240" w:lineRule="auto"/>
+        <w:outlineLvl w:val="1"/>
+        <w:rPr>
+          <w:rFonts w:ascii="Times New Roman" w:eastAsia="Times New Roman" w:hAnsi="Times New Roman" w:cs="Times New Roman"/>
+          <w:b/>
+          <w:bCs/>
+          <w:sz w:val="36"/>
+          <w:szCs w:val="36"/>
+          <w:lang w:eastAsia="es-CO"/>
+        </w:rPr>
+      </w:pPr>
+      <w:r>
+        <w:rPr>
+          <w:rFonts w:ascii="Times New Roman" w:eastAsia="Times New Roman" w:hAnsi="Times New Roman" w:cs="Times New Roman"/>
+          <w:b/>
+          <w:bCs/>
+          <w:sz w:val="36"/>
+          <w:szCs w:val="36"/>
+          <w:lang w:eastAsia="es-CO"/>
+        </w:rPr>
+        <w:t>Estructura del Manual de Operación</w:t>
+      </w:r>
+    </w:p>
+    <w:p>
+      <w:pPr>
+        <w:spacing w:before="100" w:beforeAutospacing="1" w:after="100" w:afterAutospacing="1" w:line="240" w:lineRule="auto"/>
+        <w:rPr>
+          <w:rFonts w:ascii="Times New Roman" w:eastAsia="Times New Roman" w:hAnsi="Times New Roman" w:cs="Times New Roman"/>
+          <w:sz w:val="24"/>
+          <w:szCs w:val="24"/>
+          <w:lang w:eastAsia="es-CO"/>
+        </w:rPr>
+      </w:pPr>
+      <w:r>
+        <w:rPr>
+          <w:rFonts w:ascii="Times New Roman" w:eastAsia="Times New Roman" w:hAnsi="Times New Roman" w:cs="Times New Roman"/>
+          <w:sz w:val="24"/>
+          <w:szCs w:val="24"/>
+          <w:lang w:eastAsia="es-CO"/>
+        </w:rPr>
+        <w:t>Un buen Manual de Operación debe incluir:</w:t>
+      </w:r>
+    </w:p>
+    <w:p>
+      <w:pPr>
+        <w:numPr>
+          <w:ilvl w:val="0"/>
+          <w:numId w:val="1"/>
+        </w:numPr>
+        <w:spacing w:before="100" w:beforeAutospacing="1" w:after="100" w:afterAutospacing="1" w:line="240" w:lineRule="auto"/>
+        <w:rPr>
+          <w:rFonts w:ascii="Times New Roman" w:eastAsia="Times New Roman" w:hAnsi="Times New Roman" w:cs="Times New Roman"/>
+          <w:sz w:val="24"/>
+          <w:szCs w:val="24"/>
+          <w:lang w:eastAsia="es-CO"/>
+        </w:rPr>
+      </w:pPr>
+      <w:r>
+        <w:rPr>
+          <w:rFonts w:ascii="Times New Roman" w:eastAsia="Times New Roman" w:hAnsi="Times New Roman" w:cs="Times New Roman"/>
+          <w:b/>
+          <w:bCs/>
+          <w:sz w:val="24"/>
+          <w:szCs w:val="24"/>
+          <w:lang w:eastAsia="es-CO"/>
+        </w:rPr>
+        <w:t>Introducción</w:t>
+      </w:r>
+      <w:r>
+        <w:rPr>
+          <w:rFonts w:ascii="Times New Roman" w:eastAsia="Times New Roman" w:hAnsi="Times New Roman" w:cs="Times New Roman"/>
+          <w:sz w:val="24"/>
+          <w:szCs w:val="24"/>
+          <w:lang w:eastAsia="es-CO"/>
+        </w:rPr>
+        <w:t xml:space="preserve"> – Breve descripción del sistema y su propósito.</w:t>
+      </w:r>
+    </w:p>
+    <w:p>
+      <w:pPr>
+        <w:numPr>
+          <w:ilvl w:val="0"/>
+          <w:numId w:val="1"/>
+        </w:numPr>
+        <w:spacing w:before="100" w:beforeAutospacing="1" w:after="100" w:afterAutospacing="1" w:line="240" w:lineRule="auto"/>
+        <w:rPr>
+          <w:rFonts w:ascii="Times New Roman" w:eastAsia="Times New Roman" w:hAnsi="Times New Roman" w:cs="Times New Roman"/>
+          <w:sz w:val="24"/>
+          <w:szCs w:val="24"/>
+          <w:lang w:eastAsia="es-CO"/>
+        </w:rPr>
+      </w:pPr>
+      <w:r>
+        <w:rPr>
+          <w:rFonts w:ascii="Times New Roman" w:eastAsia="Times New Roman" w:hAnsi="Times New Roman" w:cs="Times New Roman"/>
+          <w:b/>
+          <w:bCs/>
+          <w:sz w:val="24"/>
+          <w:szCs w:val="24"/>
+          <w:lang w:eastAsia="es-CO"/>
+        </w:rPr>
+        <w:t>Requisitos Previos</w:t>
+      </w:r>
+      <w:r>
+        <w:rPr>
+          <w:rFonts w:ascii="Times New Roman" w:eastAsia="Times New Roman" w:hAnsi="Times New Roman" w:cs="Times New Roman"/>
+          <w:sz w:val="24"/>
+          <w:szCs w:val="24"/>
+          <w:lang w:eastAsia="es-CO"/>
+        </w:rPr>
+        <w:t xml:space="preserve"> – Qué necesita el usuario antes de operar el sistema.</w:t>
+      </w:r>
+    </w:p>
+    <w:p>
+      <w:pPr>
+        <w:numPr>
+          <w:ilvl w:val="0"/>
+          <w:numId w:val="1"/>
+        </w:numPr>
+        <w:spacing w:before="100" w:beforeAutospacing="1" w:after="100" w:afterAutospacing="1" w:line="240" w:lineRule="auto"/>
+        <w:rPr>
+          <w:rFonts w:ascii="Times New Roman" w:eastAsia="Times New Roman" w:hAnsi="Times New Roman" w:cs="Times New Roman"/>
+          <w:sz w:val="24"/>
+          <w:szCs w:val="24"/>
+          <w:lang w:eastAsia="es-CO"/>
+        </w:rPr>
+      </w:pPr>
+      <w:r>
+        <w:rPr>
+          <w:rFonts w:ascii="Times New Roman" w:eastAsia="Times New Roman" w:hAnsi="Times New Roman" w:cs="Times New Roman"/>
+          <w:b/>
+          <w:bCs/>
+          <w:sz w:val="24"/>
+          <w:szCs w:val="24"/>
+          <w:lang w:eastAsia="es-CO"/>
+        </w:rPr>
+        <w:t>Acceso a la Aplicación</w:t>
+      </w:r>
+      <w:r>
+        <w:rPr>
+          <w:rFonts w:ascii="Times New Roman" w:eastAsia="Times New Roman" w:hAnsi="Times New Roman" w:cs="Times New Roman"/>
+          <w:sz w:val="24"/>
+          <w:szCs w:val="24"/>
+          <w:lang w:eastAsia="es-CO"/>
+        </w:rPr>
+        <w:t xml:space="preserve"> – Cómo iniciar sesión o abrir el sistema.</w:t>
+      </w:r>
+    </w:p>
+    <w:p>
+      <w:pPr>
+        <w:numPr>
+          <w:ilvl w:val="0"/>
+          <w:numId w:val="1"/>
+        </w:numPr>
+        <w:spacing w:before="100" w:beforeAutospacing="1" w:after="100" w:afterAutospacing="1" w:line="240" w:lineRule="auto"/>
+        <w:rPr>
+          <w:rFonts w:ascii="Times New Roman" w:eastAsia="Times New Roman" w:hAnsi="Times New Roman" w:cs="Times New Roman"/>
+          <w:sz w:val="24"/>
+          <w:szCs w:val="24"/>
+          <w:lang w:eastAsia="es-CO"/>
+        </w:rPr>
+      </w:pPr>
+      <w:r>
+        <w:rPr>
+          <w:rFonts w:ascii="Times New Roman" w:eastAsia="Times New Roman" w:hAnsi="Times New Roman" w:cs="Times New Roman"/>
+          <w:b/>
+          <w:bCs/>
+          <w:sz w:val="24"/>
+          <w:szCs w:val="24"/>
+          <w:lang w:eastAsia="es-CO"/>
+        </w:rPr>
+        <w:t>Funciones Principales</w:t>
+      </w:r>
+      <w:r>
+        <w:rPr>
+          <w:rFonts w:ascii="Times New Roman" w:eastAsia="Times New Roman" w:hAnsi="Times New Roman" w:cs="Times New Roman"/>
+          <w:sz w:val="24"/>
+          <w:szCs w:val="24"/>
+          <w:lang w:eastAsia="es-CO"/>
+        </w:rPr>
+        <w:t xml:space="preserve"> – Explicación detallada de cada función del sistema.</w:t>
+      </w:r>
+    </w:p>
+    <w:p>
+      <w:pPr>
+        <w:numPr>
+          <w:ilvl w:val="0"/>
+          <w:numId w:val="1"/>
+        </w:numPr>
+        <w:spacing w:before="100" w:beforeAutospacing="1" w:after="100" w:afterAutospacing="1" w:line="240" w:lineRule="auto"/>
+        <w:rPr>
+          <w:rFonts w:ascii="Times New Roman" w:eastAsia="Times New Roman" w:hAnsi="Times New Roman" w:cs="Times New Roman"/>
+          <w:sz w:val="24"/>
+          <w:szCs w:val="24"/>
+          <w:lang w:eastAsia="es-CO"/>
+        </w:rPr>
+      </w:pPr>
+      <w:r>
+        <w:rPr>
+          <w:rFonts w:ascii="Times New Roman" w:eastAsia="Times New Roman" w:hAnsi="Times New Roman" w:cs="Times New Roman"/>
+          <w:b/>
+          <w:bCs/>
+          <w:sz w:val="24"/>
+          <w:szCs w:val="24"/>
+          <w:lang w:eastAsia="es-CO"/>
+        </w:rPr>
+        <w:t>Cierre de Sesión y Apagado</w:t>
+      </w:r>
+      <w:r>
+        <w:rPr>
+          <w:rFonts w:ascii="Times New Roman" w:eastAsia="Times New Roman" w:hAnsi="Times New Roman" w:cs="Times New Roman"/>
+          <w:sz w:val="24"/>
+          <w:szCs w:val="24"/>
+          <w:lang w:eastAsia="es-CO"/>
+        </w:rPr>
+        <w:t xml:space="preserve"> – Cómo salir correctamente del sistema.</w:t>
+      </w:r>
+    </w:p>
+    <w:p>
+      <w:pPr>
+        <w:numPr>
+          <w:ilvl w:val="0"/>
+          <w:numId w:val="1"/>
+        </w:numPr>
+        <w:spacing w:before="100" w:beforeAutospacing="1" w:after="100" w:afterAutospacing="1" w:line="240" w:lineRule="auto"/>
+        <w:rPr>
+          <w:rFonts w:ascii="Times New Roman" w:eastAsia="Times New Roman" w:hAnsi="Times New Roman" w:cs="Times New Roman"/>
+          <w:sz w:val="24"/>
+          <w:szCs w:val="24"/>
+          <w:lang w:eastAsia="es-CO"/>
+        </w:rPr>
+      </w:pPr>
+      <w:r>
+        <w:rPr>
+          <w:rFonts w:ascii="Times New Roman" w:eastAsia="Times New Roman" w:hAnsi="Times New Roman" w:cs="Times New Roman"/>
+          <w:b/>
+          <w:bCs/>
+          <w:sz w:val="24"/>
+          <w:szCs w:val="24"/>
+          <w:lang w:eastAsia="es-CO"/>
+        </w:rPr>
+        <w:t>Resolución de Problemas Comunes</w:t>
+      </w:r>
+      <w:r>
+        <w:rPr>
+          <w:rFonts w:ascii="Times New Roman" w:eastAsia="Times New Roman" w:hAnsi="Times New Roman" w:cs="Times New Roman"/>
+          <w:sz w:val="24"/>
+          <w:szCs w:val="24"/>
+          <w:lang w:eastAsia="es-CO"/>
+        </w:rPr>
+        <w:t xml:space="preserve"> – Errores frecuentes y soluciones.</w:t>
+      </w:r>
+    </w:p>
+    <w:p>
+      <w:pPr>
+        <w:spacing w:after="0" w:line="240" w:lineRule="auto"/>
+        <w:rPr>
+          <w:rFonts w:ascii="Times New Roman" w:eastAsia="Times New Roman" w:hAnsi="Times New Roman" w:cs="Times New Roman"/>
+          <w:sz w:val="24"/>
+          <w:szCs w:val="24"/>
+          <w:lang w:eastAsia="es-CO"/>
+        </w:rPr>
+      </w:pPr>
+      <w:r>
+        <w:rPr>
+          <w:rFonts w:ascii="Times New Roman" w:eastAsia="Times New Roman" w:hAnsi="Times New Roman" w:cs="Times New Roman"/>
+          <w:sz w:val="24"/>
+          <w:szCs w:val="24"/>
+          <w:lang w:eastAsia="es-CO"/>
+        </w:rPr>
+        <w:pict w14:anchorId="4E13547E">
+          <v:rect id="_x0000_i1025" style="width:0;height:1.5pt" o:hralign="center" o:hrstd="t" o:hr="t" fillcolor="#a0a0a0" stroked="f"/>
+        </w:pict>
+      </w:r>
+    </w:p>
+    <w:p>
+      <w:pPr>
+        <w:spacing w:before="100" w:beforeAutospacing="1" w:after="100" w:afterAutospacing="1" w:line="240" w:lineRule="auto"/>
+        <w:outlineLvl w:val="1"/>
+        <w:rPr>
+          <w:rFonts w:ascii="Times New Roman" w:eastAsia="Times New Roman" w:hAnsi="Times New Roman" w:cs="Times New Roman"/>
+          <w:b/>
+          <w:bCs/>
+          <w:sz w:val="36"/>
+          <w:szCs w:val="36"/>
+          <w:lang w:eastAsia="es-CO"/>
+        </w:rPr>
+      </w:pPr>
+      <w:r>
+        <w:rPr>
+          <w:rFonts w:ascii="Times New Roman" w:eastAsia="Times New Roman" w:hAnsi="Times New Roman" w:cs="Times New Roman"/>
+          <w:b/>
+          <w:bCs/>
+          <w:sz w:val="36"/>
+          <w:szCs w:val="36"/>
+          <w:lang w:eastAsia="es-CO"/>
+        </w:rPr>
+        <w:t>1. Introducción</w:t>
+      </w:r>
+    </w:p>
+    <w:p>
+      <w:pPr>
+        <w:spacing w:before="100" w:beforeAutospacing="1" w:after="100" w:afterAutospacing="1" w:line="240" w:lineRule="auto"/>
+        <w:rPr>
+          <w:rFonts w:ascii="Times New Roman" w:eastAsia="Times New Roman" w:hAnsi="Times New Roman" w:cs="Times New Roman"/>
+          <w:sz w:val="24"/>
+          <w:szCs w:val="24"/>
+          <w:lang w:eastAsia="es-CO"/>
+        </w:rPr>
+      </w:pPr>
+      <w:r>
+        <w:rPr>
+          <w:rFonts w:ascii="Times New Roman" w:eastAsia="Times New Roman" w:hAnsi="Times New Roman" w:cs="Times New Roman"/>
+          <w:sz w:val="24"/>
+          <w:szCs w:val="24"/>
+          <w:lang w:eastAsia="es-CO"/>
+        </w:rPr>
+        <w:t xml:space="preserve">Este sistema permite gestionar y registrar visitas a instituciones educativas, almacenando la información en una base de datos </w:t>
+      </w:r>
+      <w:r>
+        <w:rPr>
+          <w:rFonts w:ascii="Times New Roman" w:eastAsia="Times New Roman" w:hAnsi="Times New Roman" w:cs="Times New Roman"/>
+          <w:b/>
+          <w:bCs/>
+          <w:sz w:val="24"/>
+          <w:szCs w:val="24"/>
+          <w:lang w:eastAsia="es-CO"/>
+        </w:rPr>
+        <w:t>MySQL</w:t>
+      </w:r>
+      <w:r>
+        <w:rPr>
+          <w:rFonts w:ascii="Times New Roman" w:eastAsia="Times New Roman" w:hAnsi="Times New Roman" w:cs="Times New Roman"/>
+          <w:sz w:val="24"/>
+          <w:szCs w:val="24"/>
+          <w:lang w:eastAsia="es-CO"/>
+        </w:rPr>
+        <w:t xml:space="preserve"> administrada dentro de un entorno </w:t>
+      </w:r>
+      <w:r>
+        <w:rPr>
+          <w:rFonts w:ascii="Times New Roman" w:eastAsia="Times New Roman" w:hAnsi="Times New Roman" w:cs="Times New Roman"/>
+          <w:b/>
+          <w:bCs/>
+          <w:sz w:val="24"/>
+          <w:szCs w:val="24"/>
+          <w:lang w:eastAsia="es-CO"/>
+        </w:rPr>
+        <w:t>Docker</w:t>
+      </w:r>
+      <w:r>
+        <w:rPr>
+          <w:rFonts w:ascii="Times New Roman" w:eastAsia="Times New Roman" w:hAnsi="Times New Roman" w:cs="Times New Roman"/>
+          <w:sz w:val="24"/>
+          <w:szCs w:val="24"/>
+          <w:lang w:eastAsia="es-CO"/>
+        </w:rPr>
+        <w:t xml:space="preserve">. La aplicación está desarrollada en </w:t>
+      </w:r>
+      <w:r>
+        <w:rPr>
+          <w:rFonts w:ascii="Times New Roman" w:eastAsia="Times New Roman" w:hAnsi="Times New Roman" w:cs="Times New Roman"/>
+          <w:b/>
+          <w:bCs/>
+          <w:sz w:val="24"/>
+          <w:szCs w:val="24"/>
+          <w:lang w:eastAsia="es-CO"/>
+        </w:rPr>
+        <w:t xml:space="preserve">Python con </w:t>
+      </w:r>
+      <w:proofErr w:type="spellStart"/>
+      <w:r>
+        <w:rPr>
+          <w:rFonts w:ascii="Times New Roman" w:eastAsia="Times New Roman" w:hAnsi="Times New Roman" w:cs="Times New Roman"/>
+          <w:b/>
+          <w:bCs/>
+          <w:sz w:val="24"/>
+          <w:szCs w:val="24"/>
+          <w:lang w:eastAsia="es-CO"/>
+        </w:rPr>
+        <w:t>Flask</w:t>
+      </w:r>
+      <w:proofErr w:type="spellEnd"/>
+      <w:r>
+        <w:rPr>
+          <w:rFonts w:ascii="Times New Roman" w:eastAsia="Times New Roman" w:hAnsi="Times New Roman" w:cs="Times New Roman"/>
+          <w:sz w:val="24"/>
+          <w:szCs w:val="24"/>
+          <w:lang w:eastAsia="es-CO"/>
+        </w:rPr>
+        <w:t xml:space="preserve"> y se accede a través de un </w:t>
+      </w:r>
+      <w:r>
+        <w:rPr>
+          <w:rFonts w:ascii="Times New Roman" w:eastAsia="Times New Roman" w:hAnsi="Times New Roman" w:cs="Times New Roman"/>
+          <w:b/>
+          <w:bCs/>
+          <w:sz w:val="24"/>
+          <w:szCs w:val="24"/>
+          <w:lang w:eastAsia="es-CO"/>
+        </w:rPr>
+        <w:t>navegador web</w:t>
+      </w:r>
+      <w:r>
+        <w:rPr>
+          <w:rFonts w:ascii="Times New Roman" w:eastAsia="Times New Roman" w:hAnsi="Times New Roman" w:cs="Times New Roman"/>
+          <w:sz w:val="24"/>
+          <w:szCs w:val="24"/>
+          <w:lang w:eastAsia="es-CO"/>
+        </w:rPr>
+        <w:t>.</w:t>
+      </w:r>
+    </w:p>
+    <w:p>
+      <w:pPr>
+        <w:spacing w:after="0" w:line="240" w:lineRule="auto"/>
+        <w:rPr>
+          <w:rFonts w:ascii="Times New Roman" w:eastAsia="Times New Roman" w:hAnsi="Times New Roman" w:cs="Times New Roman"/>
+          <w:sz w:val="24"/>
+          <w:szCs w:val="24"/>
+          <w:lang w:eastAsia="es-CO"/>
+        </w:rPr>
+      </w:pPr>
+      <w:r>
+        <w:rPr>
+          <w:rFonts w:ascii="Times New Roman" w:eastAsia="Times New Roman" w:hAnsi="Times New Roman" w:cs="Times New Roman"/>
+          <w:sz w:val="24"/>
+          <w:szCs w:val="24"/>
+          <w:lang w:eastAsia="es-CO"/>
+        </w:rPr>
+        <w:pict w14:anchorId="569D33EC">
+          <v:rect id="_x0000_i1026" style="width:0;height:1.5pt" o:hralign="center" o:hrstd="t" o:hr="t" fillcolor="#a0a0a0" stroked="f"/>
+        </w:pict>
+      </w:r>
+    </w:p>
+    <w:p>
+      <w:pPr>
+        <w:spacing w:before="100" w:beforeAutospacing="1" w:after="100" w:afterAutospacing="1" w:line="240" w:lineRule="auto"/>
+        <w:outlineLvl w:val="1"/>
+        <w:rPr>
+          <w:rFonts w:ascii="Times New Roman" w:eastAsia="Times New Roman" w:hAnsi="Times New Roman" w:cs="Times New Roman"/>
+          <w:b/>
+          <w:bCs/>
+          <w:sz w:val="36"/>
+          <w:szCs w:val="36"/>
+          <w:lang w:eastAsia="es-CO"/>
+        </w:rPr>
+      </w:pPr>
+      <w:r>
+        <w:rPr>
+          <w:rFonts w:ascii="Times New Roman" w:eastAsia="Times New Roman" w:hAnsi="Times New Roman" w:cs="Times New Roman"/>
+          <w:b/>
+          <w:bCs/>
+          <w:sz w:val="36"/>
+          <w:szCs w:val="36"/>
+          <w:lang w:eastAsia="es-CO"/>
+        </w:rPr>
+        <w:t>2. Requisitos Previos</w:t>
+      </w:r>
+    </w:p>
+    <w:p>
+      <w:pPr>
+        <w:spacing w:before="100" w:beforeAutospacing="1" w:after="100" w:afterAutospacing="1" w:line="240" w:lineRule="auto"/>
+        <w:rPr>
+          <w:rFonts w:ascii="Times New Roman" w:eastAsia="Times New Roman" w:hAnsi="Times New Roman" w:cs="Times New Roman"/>
+          <w:sz w:val="24"/>
+          <w:szCs w:val="24"/>
+          <w:lang w:eastAsia="es-CO"/>
+        </w:rPr>
+      </w:pPr>
+      <w:r>
+        <w:rPr>
+          <w:rFonts w:ascii="Times New Roman" w:eastAsia="Times New Roman" w:hAnsi="Times New Roman" w:cs="Times New Roman"/>
+          <w:sz w:val="24"/>
+          <w:szCs w:val="24"/>
+          <w:lang w:eastAsia="es-CO"/>
+        </w:rPr>
+        <w:t>Antes de operar el sistema, asegúrate de que:</w:t>
+      </w:r>
+    </w:p>
+    <w:p>
+      <w:pPr>
+        <w:spacing w:before="100" w:beforeAutospacing="1" w:after="100" w:afterAutospacing="1" w:line="240" w:lineRule="auto"/>
+        <w:rPr>
+          <w:rFonts w:ascii="Times New Roman" w:eastAsia="Times New Roman" w:hAnsi="Times New Roman" w:cs="Times New Roman"/>
+          <w:sz w:val="24"/>
+          <w:szCs w:val="24"/>
+          <w:lang w:eastAsia="es-CO"/>
+        </w:rPr>
+      </w:pPr>
+      <w:r>
+        <w:rPr>
+          <w:rFonts w:ascii="Segoe UI Emoji" w:eastAsia="Times New Roman" w:hAnsi="Segoe UI Emoji" w:cs="Segoe UI Emoji"/>
+          <w:sz w:val="24"/>
+          <w:szCs w:val="24"/>
+          <w:lang w:eastAsia="es-CO"/>
+        </w:rPr>
+        <w:t>✅</w:t>
+      </w:r>
+      <w:r>
+        <w:rPr>
+          <w:rFonts w:ascii="Times New Roman" w:eastAsia="Times New Roman" w:hAnsi="Times New Roman" w:cs="Times New Roman"/>
+          <w:sz w:val="24"/>
+          <w:szCs w:val="24"/>
+          <w:lang w:eastAsia="es-CO"/>
+        </w:rPr>
+        <w:t xml:space="preserve"> Docker está instalado y funcionando correctamente.</w:t>
+      </w:r>
+      <w:r>
+        <w:rPr>
+          <w:rFonts w:ascii="Times New Roman" w:eastAsia="Times New Roman" w:hAnsi="Times New Roman" w:cs="Times New Roman"/>
+          <w:sz w:val="24"/>
+          <w:szCs w:val="24"/>
+          <w:lang w:eastAsia="es-CO"/>
+        </w:rPr>
+        <w:br/>
+      </w:r>
+      <w:r>
+        <w:rPr>
+          <w:rFonts w:ascii="Segoe UI Emoji" w:eastAsia="Times New Roman" w:hAnsi="Segoe UI Emoji" w:cs="Segoe UI Emoji"/>
+          <w:sz w:val="24"/>
+          <w:szCs w:val="24"/>
+          <w:lang w:eastAsia="es-CO"/>
+        </w:rPr>
+        <w:t>✅</w:t>
+      </w:r>
+      <w:r>
+        <w:rPr>
+          <w:rFonts w:ascii="Times New Roman" w:eastAsia="Times New Roman" w:hAnsi="Times New Roman" w:cs="Times New Roman"/>
+          <w:sz w:val="24"/>
+          <w:szCs w:val="24"/>
+          <w:lang w:eastAsia="es-CO"/>
+        </w:rPr>
+        <w:t xml:space="preserve"> Los contenedores de </w:t>
+      </w:r>
+      <w:r>
+        <w:rPr>
+          <w:rFonts w:ascii="Times New Roman" w:eastAsia="Times New Roman" w:hAnsi="Times New Roman" w:cs="Times New Roman"/>
+          <w:b/>
+          <w:bCs/>
+          <w:sz w:val="24"/>
+          <w:szCs w:val="24"/>
+          <w:lang w:eastAsia="es-CO"/>
+        </w:rPr>
+        <w:t xml:space="preserve">MySQL, </w:t>
+      </w:r>
+      <w:proofErr w:type="spellStart"/>
+      <w:r>
+        <w:rPr>
+          <w:rFonts w:ascii="Times New Roman" w:eastAsia="Times New Roman" w:hAnsi="Times New Roman" w:cs="Times New Roman"/>
+          <w:b/>
+          <w:bCs/>
+          <w:sz w:val="24"/>
+          <w:szCs w:val="24"/>
+          <w:lang w:eastAsia="es-CO"/>
+        </w:rPr>
+        <w:t>Flask</w:t>
+      </w:r>
+      <w:proofErr w:type="spellEnd"/>
+      <w:r>
+        <w:rPr>
+          <w:rFonts w:ascii="Times New Roman" w:eastAsia="Times New Roman" w:hAnsi="Times New Roman" w:cs="Times New Roman"/>
+          <w:b/>
+          <w:bCs/>
+          <w:sz w:val="24"/>
+          <w:szCs w:val="24"/>
+          <w:lang w:eastAsia="es-CO"/>
+        </w:rPr>
+        <w:t xml:space="preserve"> y </w:t>
+      </w:r>
+      <w:proofErr w:type="spellStart"/>
+      <w:r>
+        <w:rPr>
+          <w:rFonts w:ascii="Times New Roman" w:eastAsia="Times New Roman" w:hAnsi="Times New Roman" w:cs="Times New Roman"/>
+          <w:b/>
+          <w:bCs/>
+          <w:sz w:val="24"/>
+          <w:szCs w:val="24"/>
+          <w:lang w:eastAsia="es-CO"/>
+        </w:rPr>
+        <w:t>Nginx</w:t>
+      </w:r>
+      <w:proofErr w:type="spellEnd"/>
+      <w:r>
+        <w:rPr>
+          <w:rFonts w:ascii="Times New Roman" w:eastAsia="Times New Roman" w:hAnsi="Times New Roman" w:cs="Times New Roman"/>
+          <w:sz w:val="24"/>
+          <w:szCs w:val="24"/>
+          <w:lang w:eastAsia="es-CO"/>
+        </w:rPr>
+        <w:t xml:space="preserve"> están corriendo.</w:t>
+      </w:r>
+      <w:r>
+        <w:rPr>
+          <w:rFonts w:ascii="Times New Roman" w:eastAsia="Times New Roman" w:hAnsi="Times New Roman" w:cs="Times New Roman"/>
+          <w:sz w:val="24"/>
+          <w:szCs w:val="24"/>
+          <w:lang w:eastAsia="es-CO"/>
+        </w:rPr>
+        <w:br/>
+      </w:r>
+      <w:r>
+        <w:rPr>
+          <w:rFonts w:ascii="Segoe UI Emoji" w:eastAsia="Times New Roman" w:hAnsi="Segoe UI Emoji" w:cs="Segoe UI Emoji"/>
+          <w:sz w:val="24"/>
+          <w:szCs w:val="24"/>
+          <w:lang w:eastAsia="es-CO"/>
+        </w:rPr>
+        <w:t>✅</w:t>
+      </w:r>
+      <w:r>
+        <w:rPr>
+          <w:rFonts w:ascii="Times New Roman" w:eastAsia="Times New Roman" w:hAnsi="Times New Roman" w:cs="Times New Roman"/>
+          <w:sz w:val="24"/>
+          <w:szCs w:val="24"/>
+          <w:lang w:eastAsia="es-CO"/>
+        </w:rPr>
+        <w:t xml:space="preserve"> La base de datos </w:t>
+      </w:r>
+      <w:r>
+        <w:rPr>
+          <w:rFonts w:ascii="Times New Roman" w:eastAsia="Times New Roman" w:hAnsi="Times New Roman" w:cs="Times New Roman"/>
+          <w:b/>
+          <w:bCs/>
+          <w:sz w:val="24"/>
+          <w:szCs w:val="24"/>
+          <w:lang w:eastAsia="es-CO"/>
+        </w:rPr>
+        <w:t>Visitas</w:t>
+      </w:r>
+      <w:r>
+        <w:rPr>
+          <w:rFonts w:ascii="Times New Roman" w:eastAsia="Times New Roman" w:hAnsi="Times New Roman" w:cs="Times New Roman"/>
+          <w:sz w:val="24"/>
+          <w:szCs w:val="24"/>
+          <w:lang w:eastAsia="es-CO"/>
+        </w:rPr>
+        <w:t xml:space="preserve"> está creada y configurada.</w:t>
+      </w:r>
+      <w:r>
+        <w:rPr>
+          <w:rFonts w:ascii="Times New Roman" w:eastAsia="Times New Roman" w:hAnsi="Times New Roman" w:cs="Times New Roman"/>
+          <w:sz w:val="24"/>
+          <w:szCs w:val="24"/>
+          <w:lang w:eastAsia="es-CO"/>
+        </w:rPr>
+        <w:br/>
+      </w:r>
+      <w:r>
+        <w:rPr>
+          <w:rFonts w:ascii="Segoe UI Emoji" w:eastAsia="Times New Roman" w:hAnsi="Segoe UI Emoji" w:cs="Segoe UI Emoji"/>
+          <w:sz w:val="24"/>
+          <w:szCs w:val="24"/>
+          <w:lang w:eastAsia="es-CO"/>
+        </w:rPr>
+        <w:t>✅</w:t>
+      </w:r>
+      <w:r>
+        <w:rPr>
+          <w:rFonts w:ascii="Times New Roman" w:eastAsia="Times New Roman" w:hAnsi="Times New Roman" w:cs="Times New Roman"/>
+          <w:sz w:val="24"/>
+          <w:szCs w:val="24"/>
+          <w:lang w:eastAsia="es-CO"/>
+        </w:rPr>
+        <w:t xml:space="preserve"> Python y las dependencias están instaladas en el contenedor de </w:t>
+      </w:r>
+      <w:proofErr w:type="spellStart"/>
+      <w:r>
+        <w:rPr>
+          <w:rFonts w:ascii="Times New Roman" w:eastAsia="Times New Roman" w:hAnsi="Times New Roman" w:cs="Times New Roman"/>
+          <w:sz w:val="24"/>
+          <w:szCs w:val="24"/>
+          <w:lang w:eastAsia="es-CO"/>
+        </w:rPr>
+        <w:t>Flask</w:t>
+      </w:r>
+      <w:proofErr w:type="spellEnd"/>
+      <w:r>
+        <w:rPr>
+          <w:rFonts w:ascii="Times New Roman" w:eastAsia="Times New Roman" w:hAnsi="Times New Roman" w:cs="Times New Roman"/>
+          <w:sz w:val="24"/>
+          <w:szCs w:val="24"/>
+          <w:lang w:eastAsia="es-CO"/>
+        </w:rPr>
+        <w:t>.</w:t>
+      </w:r>
+    </w:p>
+    <w:p>
+      <w:pPr>
+        <w:spacing w:before="100" w:beforeAutospacing="1" w:after="100" w:afterAutospacing="1" w:line="240" w:lineRule="auto"/>
+        <w:rPr>
+          <w:rFonts w:ascii="Times New Roman" w:eastAsia="Times New Roman" w:hAnsi="Times New Roman" w:cs="Times New Roman"/>
+          <w:sz w:val="24"/>
+          <w:szCs w:val="24"/>
+          <w:lang w:eastAsia="es-CO"/>
+        </w:rPr>
+      </w:pPr>
+      <w:r>
+        <w:rPr>
+          <w:rFonts w:ascii="Times New Roman" w:eastAsia="Times New Roman" w:hAnsi="Times New Roman" w:cs="Times New Roman"/>
+          <w:sz w:val="24"/>
+          <w:szCs w:val="24"/>
+          <w:lang w:eastAsia="es-CO"/>
+        </w:rPr>
+        <w:t>Si aún no has iniciado los servicios, puedes hacerlo con:</w:t>
+      </w:r>
+    </w:p>
+    <w:p>
+      <w:pPr>
+        <w:tabs>
+          <w:tab w:val="left" w:pos="916"/>
+          <w:tab w:val="left" w:pos="1832"/>
+          <w:tab w:val="left" w:pos="2748"/>
+          <w:tab w:val="left" w:pos="3664"/>
+          <w:tab w:val="left" w:pos="4580"/>
+          <w:tab w:val="left" w:pos="5496"/>
+          <w:tab w:val="left" w:pos="6412"/>
+          <w:tab w:val="left" w:pos="7328"/>
+          <w:tab w:val="left" w:pos="8244"/>
+          <w:tab w:val="left" w:pos="9160"/>
+          <w:tab w:val="left" w:pos="10076"/>
+          <w:tab w:val="left" w:pos="10992"/>
+          <w:tab w:val="left" w:pos="11908"/>
+          <w:tab w:val="left" w:pos="12824"/>
+          <w:tab w:val="left" w:pos="13740"/>
+          <w:tab w:val="left" w:pos="14656"/>
+        </w:tabs>
+        <w:spacing w:after="0" w:line="240" w:lineRule="auto"/>
+        <w:rPr>
+          <w:rFonts w:ascii="Courier New" w:eastAsia="Times New Roman" w:hAnsi="Courier New" w:cs="Courier New"/>
+          <w:sz w:val="20"/>
+          <w:szCs w:val="20"/>
+          <w:lang w:eastAsia="es-CO"/>
+        </w:rPr>
+      </w:pPr>
+      <w:proofErr w:type="spellStart"/>
+      <w:r>
+        <w:rPr>
+          <w:rFonts w:ascii="Courier New" w:eastAsia="Times New Roman" w:hAnsi="Courier New" w:cs="Courier New"/>
+          <w:sz w:val="20"/>
+          <w:szCs w:val="20"/>
+          <w:lang w:eastAsia="es-CO"/>
+        </w:rPr>
+        <w:t>docker-compose</w:t>
+      </w:r>
+      <w:proofErr w:type="spellEnd"/>
+      <w:r>
+        <w:rPr>
+          <w:rFonts w:ascii="Courier New" w:eastAsia="Times New Roman" w:hAnsi="Courier New" w:cs="Courier New"/>
+          <w:sz w:val="20"/>
+          <w:szCs w:val="20"/>
+          <w:lang w:eastAsia="es-CO"/>
+        </w:rPr>
+        <w:t xml:space="preserve"> up -d</w:t>
+      </w:r>
+    </w:p>
+    <w:p>
+      <w:pPr>
+        <w:spacing w:before="100" w:beforeAutospacing="1" w:after="100" w:afterAutospacing="1" w:line="240" w:lineRule="auto"/>
+        <w:rPr>
+          <w:rFonts w:ascii="Times New Roman" w:eastAsia="Times New Roman" w:hAnsi="Times New Roman" w:cs="Times New Roman"/>
+          <w:sz w:val="24"/>
+          <w:szCs w:val="24"/>
+          <w:lang w:eastAsia="es-CO"/>
+        </w:rPr>
+      </w:pPr>
+      <w:r>
+        <w:rPr>
+          <w:rFonts w:ascii="Times New Roman" w:eastAsia="Times New Roman" w:hAnsi="Times New Roman" w:cs="Times New Roman"/>
+          <w:sz w:val="24"/>
+          <w:szCs w:val="24"/>
+          <w:lang w:eastAsia="es-CO"/>
+        </w:rPr>
+        <w:t>Para verificar los contenedores en ejecución:</w:t>
+      </w:r>
+    </w:p>
+    <w:p>
+      <w:pPr>
+        <w:tabs>
+          <w:tab w:val="left" w:pos="916"/>
+          <w:tab w:val="left" w:pos="1832"/>
+          <w:tab w:val="left" w:pos="2748"/>
+          <w:tab w:val="left" w:pos="3664"/>
+          <w:tab w:val="left" w:pos="4580"/>
+          <w:tab w:val="left" w:pos="5496"/>
+          <w:tab w:val="left" w:pos="6412"/>
+          <w:tab w:val="left" w:pos="7328"/>
+          <w:tab w:val="left" w:pos="8244"/>
+          <w:tab w:val="left" w:pos="9160"/>
+          <w:tab w:val="left" w:pos="10076"/>
+          <w:tab w:val="left" w:pos="10992"/>
+          <w:tab w:val="left" w:pos="11908"/>
+          <w:tab w:val="left" w:pos="12824"/>
+          <w:tab w:val="left" w:pos="13740"/>
+          <w:tab w:val="left" w:pos="14656"/>
+        </w:tabs>
+        <w:spacing w:after="0" w:line="240" w:lineRule="auto"/>
+        <w:rPr>
+          <w:rFonts w:ascii="Courier New" w:eastAsia="Times New Roman" w:hAnsi="Courier New" w:cs="Courier New"/>
+          <w:sz w:val="20"/>
+          <w:szCs w:val="20"/>
+          <w:lang w:eastAsia="es-CO"/>
+        </w:rPr>
+      </w:pPr>
+      <w:proofErr w:type="spellStart"/>
+      <w:r>
+        <w:rPr>
+          <w:rFonts w:ascii="Courier New" w:eastAsia="Times New Roman" w:hAnsi="Courier New" w:cs="Courier New"/>
+          <w:sz w:val="20"/>
+          <w:szCs w:val="20"/>
+          <w:lang w:eastAsia="es-CO"/>
+        </w:rPr>
+        <w:t>docker</w:t>
+      </w:r>
+      <w:proofErr w:type="spellEnd"/>
+      <w:r>
+        <w:rPr>
+          <w:rFonts w:ascii="Courier New" w:eastAsia="Times New Roman" w:hAnsi="Courier New" w:cs="Courier New"/>
+          <w:sz w:val="20"/>
+          <w:szCs w:val="20"/>
+          <w:lang w:eastAsia="es-CO"/>
+        </w:rPr>
+        <w:t xml:space="preserve"> </w:t>
+      </w:r>
+      <w:proofErr w:type="spellStart"/>
+      <w:r>
+        <w:rPr>
+          <w:rFonts w:ascii="Courier New" w:eastAsia="Times New Roman" w:hAnsi="Courier New" w:cs="Courier New"/>
+          <w:sz w:val="20"/>
+          <w:szCs w:val="20"/>
+          <w:lang w:eastAsia="es-CO"/>
+        </w:rPr>
+        <w:t>ps</w:t>
+      </w:r>
+      <w:proofErr w:type="spellEnd"/>
+    </w:p>
+    <w:p>
+      <w:pPr>
+        <w:spacing w:after="0" w:line="240" w:lineRule="auto"/>
+        <w:rPr>
+          <w:rFonts w:ascii="Times New Roman" w:eastAsia="Times New Roman" w:hAnsi="Times New Roman" w:cs="Times New Roman"/>
+          <w:sz w:val="24"/>
+          <w:szCs w:val="24"/>
+          <w:lang w:eastAsia="es-CO"/>
+        </w:rPr>
+      </w:pPr>
+      <w:r>
+        <w:rPr>
+          <w:rFonts w:ascii="Times New Roman" w:eastAsia="Times New Roman" w:hAnsi="Times New Roman" w:cs="Times New Roman"/>
+          <w:sz w:val="24"/>
+          <w:szCs w:val="24"/>
+          <w:lang w:eastAsia="es-CO"/>
+        </w:rPr>
+        <w:pict w14:anchorId="67DDCFE1">
+          <v:rect id="_x0000_i1027" style="width:0;height:1.5pt" o:hralign="center" o:hrstd="t" o:hr="t" fillcolor="#a0a0a0" stroked="f"/>
+        </w:pict>
+      </w:r>
+    </w:p>
+    <w:p>
+      <w:pPr>
+        <w:spacing w:before="100" w:beforeAutospacing="1" w:after="100" w:afterAutospacing="1" w:line="240" w:lineRule="auto"/>
+        <w:outlineLvl w:val="1"/>
+        <w:rPr>
+          <w:rFonts w:ascii="Times New Roman" w:eastAsia="Times New Roman" w:hAnsi="Times New Roman" w:cs="Times New Roman"/>
+          <w:b/>
+          <w:bCs/>
+          <w:sz w:val="36"/>
+          <w:szCs w:val="36"/>
+          <w:lang w:eastAsia="es-CO"/>
+        </w:rPr>
+      </w:pPr>
+      <w:r>
+        <w:rPr>
+          <w:rFonts w:ascii="Times New Roman" w:eastAsia="Times New Roman" w:hAnsi="Times New Roman" w:cs="Times New Roman"/>
+          <w:b/>
+          <w:bCs/>
+          <w:sz w:val="36"/>
+          <w:szCs w:val="36"/>
+          <w:lang w:eastAsia="es-CO"/>
+        </w:rPr>
+        <w:t>3. Acceso a la Aplicación</w:t>
+      </w:r>
+    </w:p>
+    <w:p>
+      <w:pPr>
+        <w:spacing w:before="100" w:beforeAutospacing="1" w:after="100" w:afterAutospacing="1" w:line="240" w:lineRule="auto"/>
+        <w:outlineLvl w:val="2"/>
+        <w:rPr>
+          <w:rFonts w:ascii="Times New Roman" w:eastAsia="Times New Roman" w:hAnsi="Times New Roman" w:cs="Times New Roman"/>
+          <w:b/>
+          <w:bCs/>
+          <w:sz w:val="27"/>
+          <w:szCs w:val="27"/>
+          <w:lang w:eastAsia="es-CO"/>
+        </w:rPr>
+      </w:pPr>
+      <w:r>
+        <w:rPr>
+          <w:rFonts w:ascii="Times New Roman" w:eastAsia="Times New Roman" w:hAnsi="Times New Roman" w:cs="Times New Roman"/>
+          <w:b/>
+          <w:bCs/>
+          <w:sz w:val="27"/>
+          <w:szCs w:val="27"/>
+          <w:lang w:eastAsia="es-CO"/>
+        </w:rPr>
+        <w:lastRenderedPageBreak/>
+        <w:t>3.1 Iniciar el Servidor</w:t>
+      </w:r>
+    </w:p>
+    <w:p>
+      <w:pPr>
+        <w:spacing w:before="100" w:beforeAutospacing="1" w:after="100" w:afterAutospacing="1" w:line="240" w:lineRule="auto"/>
+        <w:rPr>
+          <w:rFonts w:ascii="Times New Roman" w:eastAsia="Times New Roman" w:hAnsi="Times New Roman" w:cs="Times New Roman"/>
+          <w:sz w:val="24"/>
+          <w:szCs w:val="24"/>
+          <w:lang w:eastAsia="es-CO"/>
+        </w:rPr>
+      </w:pPr>
+      <w:r>
+        <w:rPr>
+          <w:rFonts w:ascii="Times New Roman" w:eastAsia="Times New Roman" w:hAnsi="Times New Roman" w:cs="Times New Roman"/>
+          <w:sz w:val="24"/>
+          <w:szCs w:val="24"/>
+          <w:lang w:eastAsia="es-CO"/>
+        </w:rPr>
+        <w:t>Para ejecutar el sistema dentro de Docker, usa el siguiente comando:</w:t>
+      </w:r>
+    </w:p>
+    <w:p>
+      <w:pPr>
+        <w:tabs>
+          <w:tab w:val="left" w:pos="916"/>
+          <w:tab w:val="left" w:pos="1832"/>
+          <w:tab w:val="left" w:pos="2748"/>
+          <w:tab w:val="left" w:pos="3664"/>
+          <w:tab w:val="left" w:pos="4580"/>
+          <w:tab w:val="left" w:pos="5496"/>
+          <w:tab w:val="left" w:pos="6412"/>
+          <w:tab w:val="left" w:pos="7328"/>
+          <w:tab w:val="left" w:pos="8244"/>
+          <w:tab w:val="left" w:pos="9160"/>
+          <w:tab w:val="left" w:pos="10076"/>
+          <w:tab w:val="left" w:pos="10992"/>
+          <w:tab w:val="left" w:pos="11908"/>
+          <w:tab w:val="left" w:pos="12824"/>
+          <w:tab w:val="left" w:pos="13740"/>
+          <w:tab w:val="left" w:pos="14656"/>
+        </w:tabs>
+        <w:spacing w:after="0" w:line="240" w:lineRule="auto"/>
+        <w:rPr>
+          <w:rFonts w:ascii="Courier New" w:eastAsia="Times New Roman" w:hAnsi="Courier New" w:cs="Courier New"/>
+          <w:sz w:val="20"/>
+          <w:szCs w:val="20"/>
+          <w:lang w:eastAsia="es-CO"/>
+        </w:rPr>
+      </w:pPr>
+      <w:proofErr w:type="spellStart"/>
+      <w:r>
+        <w:rPr>
+          <w:rFonts w:ascii="Courier New" w:eastAsia="Times New Roman" w:hAnsi="Courier New" w:cs="Courier New"/>
+          <w:sz w:val="20"/>
+          <w:szCs w:val="20"/>
+          <w:lang w:eastAsia="es-CO"/>
+        </w:rPr>
+        <w:t>docker-compose</w:t>
+      </w:r>
+      <w:proofErr w:type="spellEnd"/>
+      <w:r>
+        <w:rPr>
+          <w:rFonts w:ascii="Courier New" w:eastAsia="Times New Roman" w:hAnsi="Courier New" w:cs="Courier New"/>
+          <w:sz w:val="20"/>
+          <w:szCs w:val="20"/>
+          <w:lang w:eastAsia="es-CO"/>
+        </w:rPr>
+        <w:t xml:space="preserve"> up -d</w:t>
+      </w:r>
+    </w:p>
+    <w:p>
+      <w:pPr>
+        <w:spacing w:before="100" w:beforeAutospacing="1" w:after="100" w:afterAutospacing="1" w:line="240" w:lineRule="auto"/>
+        <w:rPr>
+          <w:rFonts w:ascii="Times New Roman" w:eastAsia="Times New Roman" w:hAnsi="Times New Roman" w:cs="Times New Roman"/>
+          <w:sz w:val="24"/>
+          <w:szCs w:val="24"/>
+          <w:lang w:eastAsia="es-CO"/>
+        </w:rPr>
+      </w:pPr>
+      <w:r>
+        <w:rPr>
+          <w:rFonts w:ascii="Times New Roman" w:eastAsia="Times New Roman" w:hAnsi="Times New Roman" w:cs="Times New Roman"/>
+          <w:sz w:val="24"/>
+          <w:szCs w:val="24"/>
+          <w:lang w:eastAsia="es-CO"/>
+        </w:rPr>
+        <w:t xml:space="preserve">Esto iniciará los contenedores de MySQL, </w:t>
+      </w:r>
+      <w:proofErr w:type="spellStart"/>
+      <w:r>
+        <w:rPr>
+          <w:rFonts w:ascii="Times New Roman" w:eastAsia="Times New Roman" w:hAnsi="Times New Roman" w:cs="Times New Roman"/>
+          <w:sz w:val="24"/>
+          <w:szCs w:val="24"/>
+          <w:lang w:eastAsia="es-CO"/>
+        </w:rPr>
+        <w:t>Flask</w:t>
+      </w:r>
+      <w:proofErr w:type="spellEnd"/>
+      <w:r>
+        <w:rPr>
+          <w:rFonts w:ascii="Times New Roman" w:eastAsia="Times New Roman" w:hAnsi="Times New Roman" w:cs="Times New Roman"/>
+          <w:sz w:val="24"/>
+          <w:szCs w:val="24"/>
+          <w:lang w:eastAsia="es-CO"/>
+        </w:rPr>
+        <w:t xml:space="preserve"> y </w:t>
+      </w:r>
+      <w:proofErr w:type="spellStart"/>
+      <w:r>
+        <w:rPr>
+          <w:rFonts w:ascii="Times New Roman" w:eastAsia="Times New Roman" w:hAnsi="Times New Roman" w:cs="Times New Roman"/>
+          <w:sz w:val="24"/>
+          <w:szCs w:val="24"/>
+          <w:lang w:eastAsia="es-CO"/>
+        </w:rPr>
+        <w:t>Nginx</w:t>
+      </w:r>
+      <w:proofErr w:type="spellEnd"/>
+      <w:r>
+        <w:rPr>
+          <w:rFonts w:ascii="Times New Roman" w:eastAsia="Times New Roman" w:hAnsi="Times New Roman" w:cs="Times New Roman"/>
+          <w:sz w:val="24"/>
+          <w:szCs w:val="24"/>
+          <w:lang w:eastAsia="es-CO"/>
+        </w:rPr>
+        <w:t xml:space="preserve"> en segundo plano.</w:t>
+      </w:r>
+    </w:p>
+    <w:p>
+      <w:pPr>
+        <w:spacing w:before="100" w:beforeAutospacing="1" w:after="100" w:afterAutospacing="1" w:line="240" w:lineRule="auto"/>
+        <w:outlineLvl w:val="2"/>
+        <w:rPr>
+          <w:rFonts w:ascii="Times New Roman" w:eastAsia="Times New Roman" w:hAnsi="Times New Roman" w:cs="Times New Roman"/>
+          <w:b/>
+          <w:bCs/>
+          <w:sz w:val="27"/>
+          <w:szCs w:val="27"/>
+          <w:lang w:eastAsia="es-CO"/>
+        </w:rPr>
+      </w:pPr>
+      <w:r>
+        <w:rPr>
+          <w:rFonts w:ascii="Times New Roman" w:eastAsia="Times New Roman" w:hAnsi="Times New Roman" w:cs="Times New Roman"/>
+          <w:b/>
+          <w:bCs/>
+          <w:sz w:val="27"/>
+          <w:szCs w:val="27"/>
+          <w:lang w:eastAsia="es-CO"/>
+        </w:rPr>
+        <w:t>3.2 Abrir en el Navegador</w:t>
+      </w:r>
+    </w:p>
+    <w:p>
+      <w:pPr>
+        <w:spacing w:before="100" w:beforeAutospacing="1" w:after="100" w:afterAutospacing="1" w:line="240" w:lineRule="auto"/>
+        <w:rPr>
+          <w:rFonts w:ascii="Times New Roman" w:eastAsia="Times New Roman" w:hAnsi="Times New Roman" w:cs="Times New Roman"/>
+          <w:sz w:val="24"/>
+          <w:szCs w:val="24"/>
+          <w:lang w:eastAsia="es-CO"/>
+        </w:rPr>
+      </w:pPr>
+      <w:r>
+        <w:rPr>
+          <w:rFonts w:ascii="Times New Roman" w:eastAsia="Times New Roman" w:hAnsi="Times New Roman" w:cs="Times New Roman"/>
+          <w:sz w:val="24"/>
+          <w:szCs w:val="24"/>
+          <w:lang w:eastAsia="es-CO"/>
+        </w:rPr>
+        <w:t>Una vez iniciado el servidor, abre tu navegador y accede a:</w:t>
+      </w:r>
+    </w:p>
+    <w:p>
+      <w:pPr>
+        <w:tabs>
+          <w:tab w:val="left" w:pos="916"/>
+          <w:tab w:val="left" w:pos="1832"/>
+          <w:tab w:val="left" w:pos="2748"/>
+          <w:tab w:val="left" w:pos="3664"/>
+          <w:tab w:val="left" w:pos="4580"/>
+          <w:tab w:val="left" w:pos="5496"/>
+          <w:tab w:val="left" w:pos="6412"/>
+          <w:tab w:val="left" w:pos="7328"/>
+          <w:tab w:val="left" w:pos="8244"/>
+          <w:tab w:val="left" w:pos="9160"/>
+          <w:tab w:val="left" w:pos="10076"/>
+          <w:tab w:val="left" w:pos="10992"/>
+          <w:tab w:val="left" w:pos="11908"/>
+          <w:tab w:val="left" w:pos="12824"/>
+          <w:tab w:val="left" w:pos="13740"/>
+          <w:tab w:val="left" w:pos="14656"/>
+        </w:tabs>
+        <w:spacing w:after="0" w:line="240" w:lineRule="auto"/>
+        <w:rPr>
+          <w:rFonts w:ascii="Courier New" w:eastAsia="Times New Roman" w:hAnsi="Courier New" w:cs="Courier New"/>
+          <w:sz w:val="20"/>
+          <w:szCs w:val="20"/>
+          <w:lang w:eastAsia="es-CO"/>
+        </w:rPr>
+      </w:pPr>
+      <w:r>
+        <w:rPr>
+          <w:rFonts w:ascii="Courier New" w:eastAsia="Times New Roman" w:hAnsi="Courier New" w:cs="Courier New"/>
+          <w:sz w:val="20"/>
+          <w:szCs w:val="20"/>
+          <w:lang w:eastAsia="es-CO"/>
+        </w:rPr>
+        <w:t>http://localhost:8081</w:t>
+      </w:r>
+    </w:p>
+    <w:p>
+      <w:pPr>
+        <w:spacing w:before="100" w:beforeAutospacing="1" w:after="100" w:afterAutospacing="1" w:line="240" w:lineRule="auto"/>
+        <w:rPr>
+          <w:rFonts w:ascii="Times New Roman" w:eastAsia="Times New Roman" w:hAnsi="Times New Roman" w:cs="Times New Roman"/>
+          <w:sz w:val="24"/>
+          <w:szCs w:val="24"/>
+          <w:lang w:eastAsia="es-CO"/>
+        </w:rPr>
+      </w:pPr>
+      <w:r>
+        <w:rPr>
+          <w:rFonts w:ascii="Times New Roman" w:eastAsia="Times New Roman" w:hAnsi="Times New Roman" w:cs="Times New Roman"/>
+          <w:sz w:val="24"/>
+          <w:szCs w:val="24"/>
+          <w:lang w:eastAsia="es-CO"/>
+        </w:rPr>
+        <w:t xml:space="preserve">Si el servidor está en una máquina remota, usa la </w:t>
+      </w:r>
+      <w:r>
+        <w:rPr>
+          <w:rFonts w:ascii="Times New Roman" w:eastAsia="Times New Roman" w:hAnsi="Times New Roman" w:cs="Times New Roman"/>
+          <w:b/>
+          <w:bCs/>
+          <w:sz w:val="24"/>
+          <w:szCs w:val="24"/>
+          <w:lang w:eastAsia="es-CO"/>
+        </w:rPr>
+        <w:t>IP del servidor</w:t>
+      </w:r>
+      <w:r>
+        <w:rPr>
+          <w:rFonts w:ascii="Times New Roman" w:eastAsia="Times New Roman" w:hAnsi="Times New Roman" w:cs="Times New Roman"/>
+          <w:sz w:val="24"/>
+          <w:szCs w:val="24"/>
+          <w:lang w:eastAsia="es-CO"/>
+        </w:rPr>
+        <w:t xml:space="preserve"> en lugar de </w:t>
+      </w:r>
+      <w:r>
+        <w:rPr>
+          <w:rFonts w:ascii="Courier New" w:eastAsia="Times New Roman" w:hAnsi="Courier New" w:cs="Courier New"/>
+          <w:sz w:val="20"/>
+          <w:szCs w:val="20"/>
+          <w:lang w:eastAsia="es-CO"/>
+        </w:rPr>
+        <w:t>localhost</w:t>
+      </w:r>
+      <w:r>
+        <w:rPr>
+          <w:rFonts w:ascii="Times New Roman" w:eastAsia="Times New Roman" w:hAnsi="Times New Roman" w:cs="Times New Roman"/>
+          <w:sz w:val="24"/>
+          <w:szCs w:val="24"/>
+          <w:lang w:eastAsia="es-CO"/>
+        </w:rPr>
+        <w:t>:</w:t>
+      </w:r>
+    </w:p>
+    <w:p>
+      <w:pPr>
+        <w:tabs>
+          <w:tab w:val="left" w:pos="916"/>
+          <w:tab w:val="left" w:pos="1832"/>
+          <w:tab w:val="left" w:pos="2748"/>
+          <w:tab w:val="left" w:pos="3664"/>
+          <w:tab w:val="left" w:pos="4580"/>
+          <w:tab w:val="left" w:pos="5496"/>
+          <w:tab w:val="left" w:pos="6412"/>
+          <w:tab w:val="left" w:pos="7328"/>
+          <w:tab w:val="left" w:pos="8244"/>
+          <w:tab w:val="left" w:pos="9160"/>
+          <w:tab w:val="left" w:pos="10076"/>
+          <w:tab w:val="left" w:pos="10992"/>
+          <w:tab w:val="left" w:pos="11908"/>
+          <w:tab w:val="left" w:pos="12824"/>
+          <w:tab w:val="left" w:pos="13740"/>
+          <w:tab w:val="left" w:pos="14656"/>
+        </w:tabs>
+        <w:spacing w:after="0" w:line="240" w:lineRule="auto"/>
+        <w:rPr>
+          <w:rFonts w:ascii="Courier New" w:eastAsia="Times New Roman" w:hAnsi="Courier New" w:cs="Courier New"/>
+          <w:sz w:val="20"/>
+          <w:szCs w:val="20"/>
+          <w:lang w:eastAsia="es-CO"/>
+        </w:rPr>
+      </w:pPr>
+      <w:r>
+        <w:rPr>
+          <w:rFonts w:ascii="Courier New" w:eastAsia="Times New Roman" w:hAnsi="Courier New" w:cs="Courier New"/>
+          <w:sz w:val="20"/>
+          <w:szCs w:val="20"/>
+          <w:lang w:eastAsia="es-CO"/>
+        </w:rPr>
+        <w:t>http://(IP_SERVIDOR):8081</w:t>
+      </w:r>
+    </w:p>
+    <w:p>
+      <w:pPr>
+        <w:spacing w:after="0" w:line="240" w:lineRule="auto"/>
+        <w:rPr>
+          <w:rFonts w:ascii="Times New Roman" w:eastAsia="Times New Roman" w:hAnsi="Times New Roman" w:cs="Times New Roman"/>
+          <w:sz w:val="24"/>
+          <w:szCs w:val="24"/>
+          <w:lang w:eastAsia="es-CO"/>
+        </w:rPr>
+      </w:pPr>
+      <w:r>
+        <w:rPr>
+          <w:rFonts w:ascii="Times New Roman" w:eastAsia="Times New Roman" w:hAnsi="Times New Roman" w:cs="Times New Roman"/>
+          <w:sz w:val="24"/>
+          <w:szCs w:val="24"/>
+          <w:lang w:eastAsia="es-CO"/>
+        </w:rPr>
+        <w:pict w14:anchorId="437CE133">
+          <v:rect id="_x0000_i1028" style="width:0;height:1.5pt" o:hralign="center" o:hrstd="t" o:hr="t" fillcolor="#a0a0a0" stroked="f"/>
+        </w:pict>
+      </w:r>
+    </w:p>
+    <w:p>
+      <w:pPr>
+        <w:spacing w:before="100" w:beforeAutospacing="1" w:after="100" w:afterAutospacing="1" w:line="240" w:lineRule="auto"/>
+        <w:outlineLvl w:val="1"/>
+        <w:rPr>
+          <w:rFonts w:ascii="Times New Roman" w:eastAsia="Times New Roman" w:hAnsi="Times New Roman" w:cs="Times New Roman"/>
+          <w:b/>
+          <w:bCs/>
+          <w:sz w:val="36"/>
+          <w:szCs w:val="36"/>
+          <w:lang w:eastAsia="es-CO"/>
+        </w:rPr>
+      </w:pPr>
+      <w:r>
+        <w:rPr>
+          <w:rFonts w:ascii="Times New Roman" w:eastAsia="Times New Roman" w:hAnsi="Times New Roman" w:cs="Times New Roman"/>
+          <w:b/>
+          <w:bCs/>
+          <w:sz w:val="36"/>
+          <w:szCs w:val="36"/>
+          <w:lang w:eastAsia="es-CO"/>
+        </w:rPr>
+        <w:t>4. Funciones Principales</w:t>
+      </w:r>
+    </w:p>
+    <w:p>
+      <w:pPr>
+        <w:spacing w:before="100" w:beforeAutospacing="1" w:after="100" w:afterAutospacing="1" w:line="240" w:lineRule="auto"/>
+        <w:rPr>
+          <w:rFonts w:ascii="Times New Roman" w:eastAsia="Times New Roman" w:hAnsi="Times New Roman" w:cs="Times New Roman"/>
+          <w:sz w:val="24"/>
+          <w:szCs w:val="24"/>
+          <w:lang w:eastAsia="es-CO"/>
+        </w:rPr>
+      </w:pPr>
+      <w:r>
+        <w:rPr>
+          <w:rFonts w:ascii="Times New Roman" w:eastAsia="Times New Roman" w:hAnsi="Times New Roman" w:cs="Times New Roman"/>
+          <w:sz w:val="24"/>
+          <w:szCs w:val="24"/>
+          <w:lang w:eastAsia="es-CO"/>
+        </w:rPr>
+        <w:t>La aplicación permite:</w:t>
+      </w:r>
+    </w:p>
+    <w:p>
+      <w:pPr>
+        <w:spacing w:before="100" w:beforeAutospacing="1" w:after="100" w:afterAutospacing="1" w:line="240" w:lineRule="auto"/>
+        <w:rPr>
+          <w:rFonts w:ascii="Times New Roman" w:eastAsia="Times New Roman" w:hAnsi="Times New Roman" w:cs="Times New Roman"/>
+          <w:sz w:val="24"/>
+          <w:szCs w:val="24"/>
+          <w:lang w:eastAsia="es-CO"/>
+        </w:rPr>
+      </w:pPr>
+      <w:r>
+        <w:rPr>
+          <w:rFonts w:ascii="Segoe UI Emoji" w:eastAsia="Times New Roman" w:hAnsi="Segoe UI Emoji" w:cs="Segoe UI Emoji"/>
+          <w:sz w:val="24"/>
+          <w:szCs w:val="24"/>
+          <w:lang w:eastAsia="es-CO"/>
+        </w:rPr>
+        <w:t>✅</w:t>
+      </w:r>
+      <w:r>
+        <w:rPr>
+          <w:rFonts w:ascii="Times New Roman" w:eastAsia="Times New Roman" w:hAnsi="Times New Roman" w:cs="Times New Roman"/>
+          <w:sz w:val="24"/>
+          <w:szCs w:val="24"/>
+          <w:lang w:eastAsia="es-CO"/>
+        </w:rPr>
+        <w:t xml:space="preserve"> Registrar visitas a instituciones educativas.</w:t>
+      </w:r>
+      <w:r>
+        <w:rPr>
+          <w:rFonts w:ascii="Times New Roman" w:eastAsia="Times New Roman" w:hAnsi="Times New Roman" w:cs="Times New Roman"/>
+          <w:sz w:val="24"/>
+          <w:szCs w:val="24"/>
+          <w:lang w:eastAsia="es-CO"/>
+        </w:rPr>
+        <w:br/>
+      </w:r>
+      <w:r>
+        <w:rPr>
+          <w:rFonts w:ascii="Segoe UI Emoji" w:eastAsia="Times New Roman" w:hAnsi="Segoe UI Emoji" w:cs="Segoe UI Emoji"/>
+          <w:sz w:val="24"/>
+          <w:szCs w:val="24"/>
+          <w:lang w:eastAsia="es-CO"/>
+        </w:rPr>
+        <w:t>✅</w:t>
+      </w:r>
+      <w:r>
+        <w:rPr>
+          <w:rFonts w:ascii="Times New Roman" w:eastAsia="Times New Roman" w:hAnsi="Times New Roman" w:cs="Times New Roman"/>
+          <w:sz w:val="24"/>
+          <w:szCs w:val="24"/>
+          <w:lang w:eastAsia="es-CO"/>
+        </w:rPr>
+        <w:t xml:space="preserve"> Consultar visitas previas almacenadas en la base de datos.</w:t>
+      </w:r>
+      <w:r>
+        <w:rPr>
+          <w:rFonts w:ascii="Times New Roman" w:eastAsia="Times New Roman" w:hAnsi="Times New Roman" w:cs="Times New Roman"/>
+          <w:sz w:val="24"/>
+          <w:szCs w:val="24"/>
+          <w:lang w:eastAsia="es-CO"/>
+        </w:rPr>
+        <w:br/>
+      </w:r>
+      <w:r>
+        <w:rPr>
+          <w:rFonts w:ascii="Segoe UI Emoji" w:eastAsia="Times New Roman" w:hAnsi="Segoe UI Emoji" w:cs="Segoe UI Emoji"/>
+          <w:sz w:val="24"/>
+          <w:szCs w:val="24"/>
+          <w:lang w:eastAsia="es-CO"/>
+        </w:rPr>
+        <w:t>✅</w:t>
+      </w:r>
+      <w:r>
+        <w:rPr>
+          <w:rFonts w:ascii="Times New Roman" w:eastAsia="Times New Roman" w:hAnsi="Times New Roman" w:cs="Times New Roman"/>
+          <w:sz w:val="24"/>
+          <w:szCs w:val="24"/>
+          <w:lang w:eastAsia="es-CO"/>
+        </w:rPr>
+        <w:t xml:space="preserve"> Administrar usuarios y permisos de acceso.</w:t>
+      </w:r>
+    </w:p>
+    <w:p>
+      <w:pPr>
+        <w:spacing w:before="100" w:beforeAutospacing="1" w:after="100" w:afterAutospacing="1" w:line="240" w:lineRule="auto"/>
+        <w:rPr>
+          <w:rFonts w:ascii="Times New Roman" w:eastAsia="Times New Roman" w:hAnsi="Times New Roman" w:cs="Times New Roman"/>
+          <w:sz w:val="24"/>
+          <w:szCs w:val="24"/>
+          <w:lang w:eastAsia="es-CO"/>
+        </w:rPr>
+      </w:pPr>
+      <w:r>
+        <w:rPr>
+          <w:rFonts w:ascii="Times New Roman" w:eastAsia="Times New Roman" w:hAnsi="Times New Roman" w:cs="Times New Roman"/>
+          <w:sz w:val="24"/>
+          <w:szCs w:val="24"/>
+          <w:lang w:eastAsia="es-CO"/>
+        </w:rPr>
+        <w:t>Para ingresar datos en la aplicación, sigue el instructivo detallado dentro del sistema.</w:t>
+      </w:r>
+    </w:p>
+    <w:p>
+      <w:pPr>
+        <w:spacing w:after="0" w:line="240" w:lineRule="auto"/>
+        <w:rPr>
+          <w:rFonts w:ascii="Times New Roman" w:eastAsia="Times New Roman" w:hAnsi="Times New Roman" w:cs="Times New Roman"/>
+          <w:sz w:val="24"/>
+          <w:szCs w:val="24"/>
+          <w:lang w:eastAsia="es-CO"/>
+        </w:rPr>
+      </w:pPr>
+      <w:r>
+        <w:rPr>
+          <w:rFonts w:ascii="Times New Roman" w:eastAsia="Times New Roman" w:hAnsi="Times New Roman" w:cs="Times New Roman"/>
+          <w:sz w:val="24"/>
+          <w:szCs w:val="24"/>
+          <w:lang w:eastAsia="es-CO"/>
+        </w:rPr>
+        <w:pict w14:anchorId="28D84209">
+          <v:rect id="_x0000_i1029" style="width:0;height:1.5pt" o:hralign="center" o:hrstd="t" o:hr="t" fillcolor="#a0a0a0" stroked="f"/>
+        </w:pict>
+      </w:r>
+    </w:p>
+    <w:p>
+      <w:pPr>
+        <w:spacing w:before="100" w:beforeAutospacing="1" w:after="100" w:afterAutospacing="1" w:line="240" w:lineRule="auto"/>
+        <w:outlineLvl w:val="1"/>
+        <w:rPr>
+          <w:rFonts w:ascii="Times New Roman" w:eastAsia="Times New Roman" w:hAnsi="Times New Roman" w:cs="Times New Roman"/>
+          <w:b/>
+          <w:bCs/>
+          <w:sz w:val="36"/>
+          <w:szCs w:val="36"/>
+          <w:lang w:eastAsia="es-CO"/>
+        </w:rPr>
+      </w:pPr>
+      <w:r>
+        <w:rPr>
+          <w:rFonts w:ascii="Times New Roman" w:eastAsia="Times New Roman" w:hAnsi="Times New Roman" w:cs="Times New Roman"/>
+          <w:b/>
+          <w:bCs/>
+          <w:sz w:val="36"/>
+          <w:szCs w:val="36"/>
+          <w:lang w:eastAsia="es-CO"/>
+        </w:rPr>
+        <w:t>5. Cierre de Sesión y Apagado</w:t>
+      </w:r>
+    </w:p>
+    <w:p>
+      <w:pPr>
+        <w:spacing w:before="100" w:beforeAutospacing="1" w:after="100" w:afterAutospacing="1" w:line="240" w:lineRule="auto"/>
+        <w:outlineLvl w:val="2"/>
+        <w:rPr>
+          <w:rFonts w:ascii="Times New Roman" w:eastAsia="Times New Roman" w:hAnsi="Times New Roman" w:cs="Times New Roman"/>
+          <w:b/>
+          <w:bCs/>
+          <w:sz w:val="27"/>
+          <w:szCs w:val="27"/>
+          <w:lang w:eastAsia="es-CO"/>
+        </w:rPr>
+      </w:pPr>
+      <w:r>
+        <w:rPr>
+          <w:rFonts w:ascii="Times New Roman" w:eastAsia="Times New Roman" w:hAnsi="Times New Roman" w:cs="Times New Roman"/>
+          <w:b/>
+          <w:bCs/>
+          <w:sz w:val="27"/>
+          <w:szCs w:val="27"/>
+          <w:lang w:eastAsia="es-CO"/>
+        </w:rPr>
+        <w:t>5.1 Detener el Servidor</w:t>
+      </w:r>
+    </w:p>
+    <w:p>
+      <w:pPr>
+        <w:spacing w:before="100" w:beforeAutospacing="1" w:after="100" w:afterAutospacing="1" w:line="240" w:lineRule="auto"/>
+        <w:rPr>
+          <w:rFonts w:ascii="Times New Roman" w:eastAsia="Times New Roman" w:hAnsi="Times New Roman" w:cs="Times New Roman"/>
+          <w:sz w:val="24"/>
+          <w:szCs w:val="24"/>
+          <w:lang w:eastAsia="es-CO"/>
+        </w:rPr>
+      </w:pPr>
+      <w:r>
+        <w:rPr>
+          <w:rFonts w:ascii="Times New Roman" w:eastAsia="Times New Roman" w:hAnsi="Times New Roman" w:cs="Times New Roman"/>
+          <w:sz w:val="24"/>
+          <w:szCs w:val="24"/>
+          <w:lang w:eastAsia="es-CO"/>
+        </w:rPr>
+        <w:t>Si necesitas detener el sistema, ejecuta en la terminal:</w:t>
+      </w:r>
+    </w:p>
+    <w:p>
+      <w:pPr>
+        <w:tabs>
+          <w:tab w:val="left" w:pos="916"/>
+          <w:tab w:val="left" w:pos="1832"/>
+          <w:tab w:val="left" w:pos="2748"/>
+          <w:tab w:val="left" w:pos="3664"/>
+          <w:tab w:val="left" w:pos="4580"/>
+          <w:tab w:val="left" w:pos="5496"/>
+          <w:tab w:val="left" w:pos="6412"/>
+          <w:tab w:val="left" w:pos="7328"/>
+          <w:tab w:val="left" w:pos="8244"/>
+          <w:tab w:val="left" w:pos="9160"/>
+          <w:tab w:val="left" w:pos="10076"/>
+          <w:tab w:val="left" w:pos="10992"/>
+          <w:tab w:val="left" w:pos="11908"/>
+          <w:tab w:val="left" w:pos="12824"/>
+          <w:tab w:val="left" w:pos="13740"/>
+          <w:tab w:val="left" w:pos="14656"/>
+        </w:tabs>
+        <w:spacing w:after="0" w:line="240" w:lineRule="auto"/>
+        <w:rPr>
+          <w:rFonts w:ascii="Courier New" w:eastAsia="Times New Roman" w:hAnsi="Courier New" w:cs="Courier New"/>
+          <w:sz w:val="20"/>
+          <w:szCs w:val="20"/>
+          <w:lang w:eastAsia="es-CO"/>
+        </w:rPr>
+      </w:pPr>
+      <w:proofErr w:type="spellStart"/>
+      <w:r>
+        <w:rPr>
+          <w:rFonts w:ascii="Courier New" w:eastAsia="Times New Roman" w:hAnsi="Courier New" w:cs="Courier New"/>
+          <w:sz w:val="20"/>
+          <w:szCs w:val="20"/>
+          <w:lang w:eastAsia="es-CO"/>
+        </w:rPr>
+        <w:t>docker-compose</w:t>
+      </w:r>
+      <w:proofErr w:type="spellEnd"/>
+      <w:r>
+        <w:rPr>
+          <w:rFonts w:ascii="Courier New" w:eastAsia="Times New Roman" w:hAnsi="Courier New" w:cs="Courier New"/>
+          <w:sz w:val="20"/>
+          <w:szCs w:val="20"/>
+          <w:lang w:eastAsia="es-CO"/>
+        </w:rPr>
+        <w:t xml:space="preserve"> </w:t>
+      </w:r>
+      <w:proofErr w:type="spellStart"/>
+      <w:r>
+        <w:rPr>
+          <w:rFonts w:ascii="Courier New" w:eastAsia="Times New Roman" w:hAnsi="Courier New" w:cs="Courier New"/>
+          <w:sz w:val="20"/>
+          <w:szCs w:val="20"/>
+          <w:lang w:eastAsia="es-CO"/>
+        </w:rPr>
+        <w:t>down</w:t>
+      </w:r>
+      <w:proofErr w:type="spellEnd"/>
+    </w:p>
+    <w:p>
+      <w:pPr>
+        <w:spacing w:before="100" w:beforeAutospacing="1" w:after="100" w:afterAutospacing="1" w:line="240" w:lineRule="auto"/>
+        <w:rPr>
+          <w:rFonts w:ascii="Times New Roman" w:eastAsia="Times New Roman" w:hAnsi="Times New Roman" w:cs="Times New Roman"/>
+          <w:sz w:val="24"/>
+          <w:szCs w:val="24"/>
+          <w:lang w:eastAsia="es-CO"/>
+        </w:rPr>
+      </w:pPr>
+      <w:r>
+        <w:rPr>
+          <w:rFonts w:ascii="Times New Roman" w:eastAsia="Times New Roman" w:hAnsi="Times New Roman" w:cs="Times New Roman"/>
+          <w:sz w:val="24"/>
+          <w:szCs w:val="24"/>
+          <w:lang w:eastAsia="es-CO"/>
+        </w:rPr>
+        <w:t>Esto apagará todos los contenedores asociados al sistema.</w:t>
+      </w:r>
+    </w:p>
+    <w:p>
+      <w:pPr>
+        <w:spacing w:after="0" w:line="240" w:lineRule="auto"/>
+        <w:rPr>
+          <w:rFonts w:ascii="Times New Roman" w:eastAsia="Times New Roman" w:hAnsi="Times New Roman" w:cs="Times New Roman"/>
+          <w:sz w:val="24"/>
+          <w:szCs w:val="24"/>
+          <w:lang w:eastAsia="es-CO"/>
+        </w:rPr>
+      </w:pPr>
+      <w:r>
+        <w:rPr>
+          <w:rFonts w:ascii="Times New Roman" w:eastAsia="Times New Roman" w:hAnsi="Times New Roman" w:cs="Times New Roman"/>
+          <w:sz w:val="24"/>
+          <w:szCs w:val="24"/>
+          <w:lang w:eastAsia="es-CO"/>
+        </w:rPr>
+        <w:pict w14:anchorId="0B6A2B50">
+          <v:rect id="_x0000_i1030" style="width:0;height:1.5pt" o:hralign="center" o:hrstd="t" o:hr="t" fillcolor="#a0a0a0" stroked="f"/>
+        </w:pict>
+      </w:r>
+    </w:p>
+    <w:p>
+      <w:pPr>
+        <w:spacing w:before="100" w:beforeAutospacing="1" w:after="100" w:afterAutospacing="1" w:line="240" w:lineRule="auto"/>
+        <w:outlineLvl w:val="1"/>
+        <w:rPr>
+          <w:rFonts w:ascii="Times New Roman" w:eastAsia="Times New Roman" w:hAnsi="Times New Roman" w:cs="Times New Roman"/>
+          <w:b/>
+          <w:bCs/>
+          <w:sz w:val="36"/>
+          <w:szCs w:val="36"/>
+          <w:lang w:eastAsia="es-CO"/>
+        </w:rPr>
+      </w:pPr>
+      <w:r>
+        <w:rPr>
+          <w:rFonts w:ascii="Times New Roman" w:eastAsia="Times New Roman" w:hAnsi="Times New Roman" w:cs="Times New Roman"/>
+          <w:b/>
+          <w:bCs/>
+          <w:sz w:val="36"/>
+          <w:szCs w:val="36"/>
+          <w:lang w:eastAsia="es-CO"/>
+        </w:rPr>
+        <w:t>6. Resolución de Problemas Comunes</w:t>
+      </w:r>
+    </w:p>
+    <w:tbl>
+      <w:tblPr>
+        <w:tblW w:w="0" w:type="auto"/>
+        <w:tblCellSpacing w:w="15" w:type="dxa"/>
+        <w:tblBorders>
+          <w:top w:val="single" w:sz="4" w:space="0" w:color="auto"/>
+          <w:left w:val="single" w:sz="4" w:space="0" w:color="auto"/>
+          <w:bottom w:val="single" w:sz="4" w:space="0" w:color="auto"/>
+          <w:right w:val="single" w:sz="4" w:space="0" w:color="auto"/>
+          <w:insideH w:val="single" w:sz="4" w:space="0" w:color="auto"/>
+          <w:insideV w:val="single" w:sz="4" w:space="0" w:color="auto"/>
+        </w:tblBorders>
+        <w:tblCellMar>
+          <w:top w:w="15" w:type="dxa"/>
+          <w:left w:w="15" w:type="dxa"/>
+          <w:bottom w:w="15" w:type="dxa"/>
+          <w:right w:w="15" w:type="dxa"/>
+        </w:tblCellMar>
+        <w:tblLook w:val="04A0" w:firstRow="1" w:lastRow="0" w:firstColumn="1" w:lastColumn="0" w:noHBand="0" w:noVBand="1"/>
+      </w:tblPr>
+      <w:tblGrid>
+        <w:gridCol w:w="5028"/>
+        <w:gridCol w:w="3800"/>
+      </w:tblGrid>
+      <w:tr>
+        <w:trPr>
+          <w:tblHeader/>
+          <w:tblCellSpacing w:w="15" w:type="dxa"/>
+        </w:trPr>
+        <w:tc>
+          <w:tcPr>
+            <w:tcW w:w="0" w:type="auto"/>
+            <w:vAlign w:val="center"/>
+            <w:hideMark/>
+          </w:tcPr>
+          <w:p>
+            <w:pPr>
+              <w:spacing w:after="0" w:line="240" w:lineRule="auto"/>
+              <w:jc w:val="center"/>
+              <w:rPr>
+                <w:rFonts w:ascii="Times New Roman" w:eastAsia="Times New Roman" w:hAnsi="Times New Roman" w:cs="Times New Roman"/>
+                <w:b/>
+                <w:bCs/>
+                <w:sz w:val="24"/>
+                <w:szCs w:val="24"/>
+                <w:lang w:eastAsia="es-CO"/>
+              </w:rPr>
+            </w:pPr>
+            <w:r>
+              <w:rPr>
+                <w:rFonts w:ascii="Times New Roman" w:eastAsia="Times New Roman" w:hAnsi="Times New Roman" w:cs="Times New Roman"/>
+                <w:b/>
+                <w:bCs/>
+                <w:sz w:val="24"/>
+                <w:szCs w:val="24"/>
+                <w:lang w:eastAsia="es-CO"/>
+              </w:rPr>
+              <w:lastRenderedPageBreak/>
+              <w:t>Error</w:t>
+            </w:r>
+          </w:p>
+        </w:tc>
+        <w:tc>
+          <w:tcPr>
+            <w:tcW w:w="0" w:type="auto"/>
+            <w:vAlign w:val="center"/>
+            <w:hideMark/>
+          </w:tcPr>
+          <w:p>
+            <w:pPr>
+              <w:spacing w:after="0" w:line="240" w:lineRule="auto"/>
+              <w:jc w:val="center"/>
+              <w:rPr>
+                <w:rFonts w:ascii="Times New Roman" w:eastAsia="Times New Roman" w:hAnsi="Times New Roman" w:cs="Times New Roman"/>
+                <w:b/>
+                <w:bCs/>
+                <w:sz w:val="24"/>
+                <w:szCs w:val="24"/>
+                <w:lang w:eastAsia="es-CO"/>
+              </w:rPr>
+            </w:pPr>
+            <w:r>
+              <w:rPr>
+                <w:rFonts w:ascii="Times New Roman" w:eastAsia="Times New Roman" w:hAnsi="Times New Roman" w:cs="Times New Roman"/>
+                <w:b/>
+                <w:bCs/>
+                <w:sz w:val="24"/>
+                <w:szCs w:val="24"/>
+                <w:lang w:eastAsia="es-CO"/>
+              </w:rPr>
+              <w:t>Posible Solución</w:t>
+            </w:r>
+          </w:p>
+        </w:tc>
+      </w:tr>
+      <w:tr>
+        <w:trPr>
+          <w:tblCellSpacing w:w="15" w:type="dxa"/>
+        </w:trPr>
+        <w:tc>
+          <w:tcPr>
+            <w:tcW w:w="0" w:type="auto"/>
+            <w:vAlign w:val="center"/>
+            <w:hideMark/>
+          </w:tcPr>
+          <w:p>
+            <w:pPr>
+              <w:spacing w:after="0" w:line="240" w:lineRule="auto"/>
+              <w:rPr>
+                <w:rFonts w:ascii="Times New Roman" w:eastAsia="Times New Roman" w:hAnsi="Times New Roman" w:cs="Times New Roman"/>
+                <w:sz w:val="24"/>
+                <w:szCs w:val="24"/>
+                <w:lang w:eastAsia="es-CO"/>
+              </w:rPr>
+            </w:pPr>
+            <w:proofErr w:type="spellStart"/>
+            <w:r>
+              <w:rPr>
+                <w:rFonts w:ascii="Courier New" w:eastAsia="Times New Roman" w:hAnsi="Courier New" w:cs="Courier New"/>
+                <w:sz w:val="20"/>
+                <w:szCs w:val="20"/>
+                <w:lang w:eastAsia="es-CO"/>
+              </w:rPr>
+              <w:t>mysql.connector.errors.ProgrammingError</w:t>
+            </w:r>
+            <w:proofErr w:type="spellEnd"/>
+            <w:r>
+              <w:rPr>
+                <w:rFonts w:ascii="Courier New" w:eastAsia="Times New Roman" w:hAnsi="Courier New" w:cs="Courier New"/>
+                <w:sz w:val="20"/>
+                <w:szCs w:val="20"/>
+                <w:lang w:eastAsia="es-CO"/>
+              </w:rPr>
+              <w:t>: 1045</w:t>
+            </w:r>
+          </w:p>
+        </w:tc>
+        <w:tc>
+          <w:tcPr>
+            <w:tcW w:w="0" w:type="auto"/>
+            <w:vAlign w:val="center"/>
+            <w:hideMark/>
+          </w:tcPr>
+          <w:p>
+            <w:pPr>
+              <w:spacing w:after="0" w:line="240" w:lineRule="auto"/>
+              <w:rPr>
+                <w:rFonts w:ascii="Times New Roman" w:eastAsia="Times New Roman" w:hAnsi="Times New Roman" w:cs="Times New Roman"/>
+                <w:sz w:val="24"/>
+                <w:szCs w:val="24"/>
+                <w:lang w:eastAsia="es-CO"/>
+              </w:rPr>
+            </w:pPr>
+            <w:r>
+              <w:rPr>
+                <w:rFonts w:ascii="Times New Roman" w:eastAsia="Times New Roman" w:hAnsi="Times New Roman" w:cs="Times New Roman"/>
+                <w:sz w:val="24"/>
+                <w:szCs w:val="24"/>
+                <w:lang w:eastAsia="es-CO"/>
+              </w:rPr>
+              <w:t xml:space="preserve">Verifica el usuario y contraseña en las variables de entorno o en </w:t>
+            </w:r>
+            <w:r>
+              <w:rPr>
+                <w:rFonts w:ascii="Courier New" w:eastAsia="Times New Roman" w:hAnsi="Courier New" w:cs="Courier New"/>
+                <w:sz w:val="20"/>
+                <w:szCs w:val="20"/>
+                <w:lang w:eastAsia="es-CO"/>
+              </w:rPr>
+              <w:t>config.py</w:t>
+            </w:r>
+            <w:r>
+              <w:rPr>
+                <w:rFonts w:ascii="Times New Roman" w:eastAsia="Times New Roman" w:hAnsi="Times New Roman" w:cs="Times New Roman"/>
+                <w:sz w:val="24"/>
+                <w:szCs w:val="24"/>
+                <w:lang w:eastAsia="es-CO"/>
+              </w:rPr>
+              <w:t>.</w:t>
+            </w:r>
+          </w:p>
+        </w:tc>
+      </w:tr>
+      <w:tr>
+        <w:trPr>
+          <w:tblCellSpacing w:w="15" w:type="dxa"/>
+        </w:trPr>
+        <w:tc>
+          <w:tcPr>
+            <w:tcW w:w="0" w:type="auto"/>
+            <w:vAlign w:val="center"/>
+            <w:hideMark/>
+          </w:tcPr>
+          <w:p>
+            <w:pPr>
+              <w:spacing w:after="0" w:line="240" w:lineRule="auto"/>
+              <w:rPr>
+                <w:rFonts w:ascii="Times New Roman" w:eastAsia="Times New Roman" w:hAnsi="Times New Roman" w:cs="Times New Roman"/>
+                <w:sz w:val="24"/>
+                <w:szCs w:val="24"/>
+                <w:lang w:eastAsia="es-CO"/>
+              </w:rPr>
+            </w:pPr>
+            <w:r>
+              <w:rPr>
+                <w:rFonts w:ascii="Times New Roman" w:eastAsia="Times New Roman" w:hAnsi="Times New Roman" w:cs="Times New Roman"/>
+                <w:sz w:val="24"/>
+                <w:szCs w:val="24"/>
+                <w:lang w:eastAsia="es-CO"/>
+              </w:rPr>
+              <w:t>No carga la página en el navegador</w:t>
+            </w:r>
+          </w:p>
+        </w:tc>
+        <w:tc>
+          <w:tcPr>
+            <w:tcW w:w="0" w:type="auto"/>
+            <w:vAlign w:val="center"/>
+            <w:hideMark/>
+          </w:tcPr>
+          <w:p>
+            <w:pPr>
+              <w:spacing w:after="0" w:line="240" w:lineRule="auto"/>
+              <w:rPr>
+                <w:rFonts w:ascii="Times New Roman" w:eastAsia="Times New Roman" w:hAnsi="Times New Roman" w:cs="Times New Roman"/>
+                <w:sz w:val="24"/>
+                <w:szCs w:val="24"/>
+                <w:lang w:eastAsia="es-CO"/>
+              </w:rPr>
+            </w:pPr>
+            <w:r>
+              <w:rPr>
+                <w:rFonts w:ascii="Times New Roman" w:eastAsia="Times New Roman" w:hAnsi="Times New Roman" w:cs="Times New Roman"/>
+                <w:sz w:val="24"/>
+                <w:szCs w:val="24"/>
+                <w:lang w:eastAsia="es-CO"/>
+              </w:rPr>
+              <w:t>Asegúrate de que los contenedores están corriendo (</w:t>
+            </w:r>
+            <w:proofErr w:type="spellStart"/>
+            <w:r>
+              <w:rPr>
+                <w:rFonts w:ascii="Courier New" w:eastAsia="Times New Roman" w:hAnsi="Courier New" w:cs="Courier New"/>
+                <w:sz w:val="20"/>
+                <w:szCs w:val="20"/>
+                <w:lang w:eastAsia="es-CO"/>
+              </w:rPr>
+              <w:t>docker</w:t>
+            </w:r>
+            <w:proofErr w:type="spellEnd"/>
+            <w:r>
+              <w:rPr>
+                <w:rFonts w:ascii="Courier New" w:eastAsia="Times New Roman" w:hAnsi="Courier New" w:cs="Courier New"/>
+                <w:sz w:val="20"/>
+                <w:szCs w:val="20"/>
+                <w:lang w:eastAsia="es-CO"/>
+              </w:rPr>
+              <w:t xml:space="preserve"> </w:t>
+            </w:r>
+            <w:proofErr w:type="spellStart"/>
+            <w:r>
+              <w:rPr>
+                <w:rFonts w:ascii="Courier New" w:eastAsia="Times New Roman" w:hAnsi="Courier New" w:cs="Courier New"/>
+                <w:sz w:val="20"/>
+                <w:szCs w:val="20"/>
+                <w:lang w:eastAsia="es-CO"/>
+              </w:rPr>
+              <w:t>ps</w:t>
+            </w:r>
+            <w:proofErr w:type="spellEnd"/>
+            <w:r>
+              <w:rPr>
+                <w:rFonts w:ascii="Times New Roman" w:eastAsia="Times New Roman" w:hAnsi="Times New Roman" w:cs="Times New Roman"/>
+                <w:sz w:val="24"/>
+                <w:szCs w:val="24"/>
+                <w:lang w:eastAsia="es-CO"/>
+              </w:rPr>
+              <w:t xml:space="preserve">). Reinicia el contenedor de </w:t>
+            </w:r>
+            <w:proofErr w:type="spellStart"/>
+            <w:r>
+              <w:rPr>
+                <w:rFonts w:ascii="Times New Roman" w:eastAsia="Times New Roman" w:hAnsi="Times New Roman" w:cs="Times New Roman"/>
+                <w:sz w:val="24"/>
+                <w:szCs w:val="24"/>
+                <w:lang w:eastAsia="es-CO"/>
+              </w:rPr>
+              <w:t>Flask</w:t>
+            </w:r>
+            <w:proofErr w:type="spellEnd"/>
+            <w:r>
+              <w:rPr>
+                <w:rFonts w:ascii="Times New Roman" w:eastAsia="Times New Roman" w:hAnsi="Times New Roman" w:cs="Times New Roman"/>
+                <w:sz w:val="24"/>
+                <w:szCs w:val="24"/>
+                <w:lang w:eastAsia="es-CO"/>
+              </w:rPr>
+              <w:t xml:space="preserve"> si es necesario.</w:t>
+            </w:r>
+          </w:p>
+        </w:tc>
+      </w:tr>
+      <w:tr>
+        <w:trPr>
+          <w:tblCellSpacing w:w="15" w:type="dxa"/>
+        </w:trPr>
+        <w:tc>
+          <w:tcPr>
+            <w:tcW w:w="0" w:type="auto"/>
+            <w:vAlign w:val="center"/>
+            <w:hideMark/>
+          </w:tcPr>
+          <w:p>
+            <w:pPr>
+              <w:spacing w:after="0" w:line="240" w:lineRule="auto"/>
+              <w:rPr>
+                <w:rFonts w:ascii="Times New Roman" w:eastAsia="Times New Roman" w:hAnsi="Times New Roman" w:cs="Times New Roman"/>
+                <w:sz w:val="24"/>
+                <w:szCs w:val="24"/>
+                <w:lang w:eastAsia="es-CO"/>
+              </w:rPr>
+            </w:pPr>
+            <w:r>
+              <w:rPr>
+                <w:rFonts w:ascii="Times New Roman" w:eastAsia="Times New Roman" w:hAnsi="Times New Roman" w:cs="Times New Roman"/>
+                <w:sz w:val="24"/>
+                <w:szCs w:val="24"/>
+                <w:lang w:eastAsia="es-CO"/>
+              </w:rPr>
+              <w:t>No conecta a MySQL</w:t>
+            </w:r>
+          </w:p>
+        </w:tc>
+        <w:tc>
+          <w:tcPr>
+            <w:tcW w:w="0" w:type="auto"/>
+            <w:vAlign w:val="center"/>
+            <w:hideMark/>
+          </w:tcPr>
+          <w:p>
+            <w:pPr>
+              <w:spacing w:after="0" w:line="240" w:lineRule="auto"/>
+              <w:rPr>
+                <w:rFonts w:ascii="Times New Roman" w:eastAsia="Times New Roman" w:hAnsi="Times New Roman" w:cs="Times New Roman"/>
+                <w:sz w:val="24"/>
+                <w:szCs w:val="24"/>
+                <w:lang w:eastAsia="es-CO"/>
+              </w:rPr>
+            </w:pPr>
+            <w:r>
+              <w:rPr>
+                <w:rFonts w:ascii="Times New Roman" w:eastAsia="Times New Roman" w:hAnsi="Times New Roman" w:cs="Times New Roman"/>
+                <w:sz w:val="24"/>
+                <w:szCs w:val="24"/>
+                <w:lang w:eastAsia="es-CO"/>
+              </w:rPr>
+              <w:t xml:space="preserve">Verifica que el contenedor de MySQL está activo con </w:t>
+            </w:r>
+            <w:proofErr w:type="spellStart"/>
+            <w:r>
+              <w:rPr>
+                <w:rFonts w:ascii="Courier New" w:eastAsia="Times New Roman" w:hAnsi="Courier New" w:cs="Courier New"/>
+                <w:sz w:val="20"/>
+                <w:szCs w:val="20"/>
+                <w:lang w:eastAsia="es-CO"/>
+              </w:rPr>
+              <w:t>docker</w:t>
+            </w:r>
+            <w:proofErr w:type="spellEnd"/>
+            <w:r>
+              <w:rPr>
+                <w:rFonts w:ascii="Courier New" w:eastAsia="Times New Roman" w:hAnsi="Courier New" w:cs="Courier New"/>
+                <w:sz w:val="20"/>
+                <w:szCs w:val="20"/>
+                <w:lang w:eastAsia="es-CO"/>
+              </w:rPr>
+              <w:t xml:space="preserve"> </w:t>
+            </w:r>
+            <w:proofErr w:type="spellStart"/>
+            <w:r>
+              <w:rPr>
+                <w:rFonts w:ascii="Courier New" w:eastAsia="Times New Roman" w:hAnsi="Courier New" w:cs="Courier New"/>
+                <w:sz w:val="20"/>
+                <w:szCs w:val="20"/>
+                <w:lang w:eastAsia="es-CO"/>
+              </w:rPr>
+              <w:t>ps</w:t>
+            </w:r>
+            <w:proofErr w:type="spellEnd"/>
+            <w:r>
+              <w:rPr>
+                <w:rFonts w:ascii="Times New Roman" w:eastAsia="Times New Roman" w:hAnsi="Times New Roman" w:cs="Times New Roman"/>
+                <w:sz w:val="24"/>
+                <w:szCs w:val="24"/>
+                <w:lang w:eastAsia="es-CO"/>
+              </w:rPr>
+              <w:t xml:space="preserve"> y reinícialo si es necesario: </w:t>
+            </w:r>
+            <w:proofErr w:type="spellStart"/>
+            <w:r>
+              <w:rPr>
+                <w:rFonts w:ascii="Courier New" w:eastAsia="Times New Roman" w:hAnsi="Courier New" w:cs="Courier New"/>
+                <w:sz w:val="20"/>
+                <w:szCs w:val="20"/>
+                <w:lang w:eastAsia="es-CO"/>
+              </w:rPr>
+              <w:t>docker</w:t>
+            </w:r>
+            <w:proofErr w:type="spellEnd"/>
+            <w:r>
+              <w:rPr>
+                <w:rFonts w:ascii="Courier New" w:eastAsia="Times New Roman" w:hAnsi="Courier New" w:cs="Courier New"/>
+                <w:sz w:val="20"/>
+                <w:szCs w:val="20"/>
+                <w:lang w:eastAsia="es-CO"/>
+              </w:rPr>
+              <w:t xml:space="preserve"> </w:t>
+            </w:r>
+            <w:proofErr w:type="spellStart"/>
+            <w:r>
+              <w:rPr>
+                <w:rFonts w:ascii="Courier New" w:eastAsia="Times New Roman" w:hAnsi="Courier New" w:cs="Courier New"/>
+                <w:sz w:val="20"/>
+                <w:szCs w:val="20"/>
+                <w:lang w:eastAsia="es-CO"/>
+              </w:rPr>
+              <w:t>restart</w:t>
+            </w:r>
+            <w:proofErr w:type="spellEnd"/>
+            <w:r>
+              <w:rPr>
+                <w:rFonts w:ascii="Courier New" w:eastAsia="Times New Roman" w:hAnsi="Courier New" w:cs="Courier New"/>
+                <w:sz w:val="20"/>
+                <w:szCs w:val="20"/>
+                <w:lang w:eastAsia="es-CO"/>
+              </w:rPr>
+              <w:t xml:space="preserve"> </w:t>
+            </w:r>
+            <w:proofErr w:type="spellStart"/>
+            <w:r>
+              <w:rPr>
+                <w:rFonts w:ascii="Courier New" w:eastAsia="Times New Roman" w:hAnsi="Courier New" w:cs="Courier New"/>
+                <w:sz w:val="20"/>
+                <w:szCs w:val="20"/>
+                <w:lang w:eastAsia="es-CO"/>
+              </w:rPr>
+              <w:t>mysql</w:t>
+            </w:r>
+            <w:proofErr w:type="spellEnd"/>
+            <w:r>
+              <w:rPr>
+                <w:rFonts w:ascii="Courier New" w:eastAsia="Times New Roman" w:hAnsi="Courier New" w:cs="Courier New"/>
+                <w:sz w:val="20"/>
+                <w:szCs w:val="20"/>
+                <w:lang w:eastAsia="es-CO"/>
+              </w:rPr>
+              <w:t>-server</w:t>
+            </w:r>
+            <w:r>
+              <w:rPr>
+                <w:rFonts w:ascii="Times New Roman" w:eastAsia="Times New Roman" w:hAnsi="Times New Roman" w:cs="Times New Roman"/>
+                <w:sz w:val="24"/>
+                <w:szCs w:val="24"/>
+                <w:lang w:eastAsia="es-CO"/>
+              </w:rPr>
+              <w:t>.</w:t>
+            </w:r>
+          </w:p>
+        </w:tc>
+      </w:tr>
+    </w:tbl>
     <w:p/>
     <w:sectPr>
       <w:pgSz w:w="12240" w:h="15840"/>
@@ -11,6 +2117,127 @@
     </w:sectPr>
   </w:body>
 </w:document>
+</file>
+
+<file path=word/numbering.xml><?xml version="1.0" encoding="utf-8"?>
+<w:numbering xmlns:wpc="http://schemas.microsoft.com/office/word/2010/wordprocessingCanvas" xmlns:cx="http://schemas.microsoft.com/office/drawing/2014/chartex" xmlns:cx1="http://schemas.microsoft.com/office/drawing/2015/9/8/chartex" xmlns:cx2="http://schemas.microsoft.com/office/drawing/2015/10/21/chartex" xmlns:cx3="http://schemas.microsoft.com/office/drawing/2016/5/9/chartex" xmlns:cx4="http://schemas.microsoft.com/office/drawing/2016/5/10/chartex" xmlns:cx5="http://schemas.microsoft.com/office/drawing/2016/5/11/chartex" xmlns:cx6="http://schemas.microsoft.com/office/drawing/2016/5/12/chartex" xmlns:cx7="http://schemas.microsoft.com/office/drawing/2016/5/13/chartex" xmlns:cx8="http://schemas.microsoft.com/office/drawing/2016/5/14/chartex" xmlns:mc="http://schemas.openxmlformats.org/markup-compatibility/2006" xmlns:aink="http://schemas.microsoft.com/office/drawing/2016/ink" xmlns:am3d="http://schemas.microsoft.com/office/drawing/2017/model3d" xmlns:o="urn:schemas-microsoft-com:office:office" xmlns:r="http://schemas.openxmlformats.org/officeDocument/2006/relationships" xmlns:m="http://schemas.openxmlformats.org/officeDocument/2006/math" xmlns:v="urn:schemas-microsoft-com:vml" xmlns:wp14="http://schemas.microsoft.com/office/word/2010/wordprocessingDrawing" xmlns:wp="http://schemas.openxmlformats.org/drawingml/2006/wordprocessingDrawing" xmlns:w10="urn:schemas-microsoft-com:office:word" xmlns:w="http://schemas.openxmlformats.org/wordprocessingml/2006/main" xmlns:w14="http://schemas.microsoft.com/office/word/2010/wordml" xmlns:w15="http://schemas.microsoft.com/office/word/2012/wordml" xmlns:w16cex="http://schemas.microsoft.com/office/word/2018/wordml/cex" xmlns:w16cid="http://schemas.microsoft.com/office/word/2016/wordml/cid" xmlns:w16="http://schemas.microsoft.com/office/word/2018/wordml" xmlns:w16sdtdh="http://schemas.microsoft.com/office/word/2020/wordml/sdtdatahash" xmlns:w16se="http://schemas.microsoft.com/office/word/2015/wordml/symex" xmlns:wpg="http://schemas.microsoft.com/office/word/2010/wordprocessingGroup" xmlns:wpi="http://schemas.microsoft.com/office/word/2010/wordprocessingInk" xmlns:wne="http://schemas.microsoft.com/office/word/2006/wordml" xmlns:wps="http://schemas.microsoft.com/office/word/2010/wordprocessingShape" mc:Ignorable="w14 w15 w16se w16cid w16 w16cex w16sdtdh wp14">
+  <w:abstractNum w:abstractNumId="0" w15:restartNumberingAfterBreak="0">
+    <w:nsid w:val="3CF11B0B"/>
+    <w:multiLevelType w:val="multilevel"/>
+    <w:tmpl w:val="7A22D98C"/>
+    <w:lvl w:ilvl="0">
+      <w:start w:val="1"/>
+      <w:numFmt w:val="decimal"/>
+      <w:lvlText w:val="%1."/>
+      <w:lvlJc w:val="left"/>
+      <w:pPr>
+        <w:tabs>
+          <w:tab w:val="num" w:pos="720"/>
+        </w:tabs>
+        <w:ind w:left="720" w:hanging="360"/>
+      </w:pPr>
+    </w:lvl>
+    <w:lvl w:ilvl="1" w:tentative="1">
+      <w:start w:val="1"/>
+      <w:numFmt w:val="decimal"/>
+      <w:lvlText w:val="%2."/>
+      <w:lvlJc w:val="left"/>
+      <w:pPr>
+        <w:tabs>
+          <w:tab w:val="num" w:pos="1440"/>
+        </w:tabs>
+        <w:ind w:left="1440" w:hanging="360"/>
+      </w:pPr>
+    </w:lvl>
+    <w:lvl w:ilvl="2" w:tentative="1">
+      <w:start w:val="1"/>
+      <w:numFmt w:val="decimal"/>
+      <w:lvlText w:val="%3."/>
+      <w:lvlJc w:val="left"/>
+      <w:pPr>
+        <w:tabs>
+          <w:tab w:val="num" w:pos="2160"/>
+        </w:tabs>
+        <w:ind w:left="2160" w:hanging="360"/>
+      </w:pPr>
+    </w:lvl>
+    <w:lvl w:ilvl="3" w:tentative="1">
+      <w:start w:val="1"/>
+      <w:numFmt w:val="decimal"/>
+      <w:lvlText w:val="%4."/>
+      <w:lvlJc w:val="left"/>
+      <w:pPr>
+        <w:tabs>
+          <w:tab w:val="num" w:pos="2880"/>
+        </w:tabs>
+        <w:ind w:left="2880" w:hanging="360"/>
+      </w:pPr>
+    </w:lvl>
+    <w:lvl w:ilvl="4" w:tentative="1">
+      <w:start w:val="1"/>
+      <w:numFmt w:val="decimal"/>
+      <w:lvlText w:val="%5."/>
+      <w:lvlJc w:val="left"/>
+      <w:pPr>
+        <w:tabs>
+          <w:tab w:val="num" w:pos="3600"/>
+        </w:tabs>
+        <w:ind w:left="3600" w:hanging="360"/>
+      </w:pPr>
+    </w:lvl>
+    <w:lvl w:ilvl="5" w:tentative="1">
+      <w:start w:val="1"/>
+      <w:numFmt w:val="decimal"/>
+      <w:lvlText w:val="%6."/>
+      <w:lvlJc w:val="left"/>
+      <w:pPr>
+        <w:tabs>
+          <w:tab w:val="num" w:pos="4320"/>
+        </w:tabs>
+        <w:ind w:left="4320" w:hanging="360"/>
+      </w:pPr>
+    </w:lvl>
+    <w:lvl w:ilvl="6" w:tentative="1">
+      <w:start w:val="1"/>
+      <w:numFmt w:val="decimal"/>
+      <w:lvlText w:val="%7."/>
+      <w:lvlJc w:val="left"/>
+      <w:pPr>
+        <w:tabs>
+          <w:tab w:val="num" w:pos="5040"/>
+        </w:tabs>
+        <w:ind w:left="5040" w:hanging="360"/>
+      </w:pPr>
+    </w:lvl>
+    <w:lvl w:ilvl="7" w:tentative="1">
+      <w:start w:val="1"/>
+      <w:numFmt w:val="decimal"/>
+      <w:lvlText w:val="%8."/>
+      <w:lvlJc w:val="left"/>
+      <w:pPr>
+        <w:tabs>
+          <w:tab w:val="num" w:pos="5760"/>
+        </w:tabs>
+        <w:ind w:left="5760" w:hanging="360"/>
+      </w:pPr>
+    </w:lvl>
+    <w:lvl w:ilvl="8" w:tentative="1">
+      <w:start w:val="1"/>
+      <w:numFmt w:val="decimal"/>
+      <w:lvlText w:val="%9."/>
+      <w:lvlJc w:val="left"/>
+      <w:pPr>
+        <w:tabs>
+          <w:tab w:val="num" w:pos="6480"/>
+        </w:tabs>
+        <w:ind w:left="6480" w:hanging="360"/>
+      </w:pPr>
+    </w:lvl>
+  </w:abstractNum>
+  <w:num w:numId="1">
+    <w:abstractNumId w:val="0"/>
+  </w:num>
+</w:numbering>
 </file>
 
 <file path=word/styles.xml><?xml version="1.0" encoding="utf-8"?>
@@ -412,6 +2639,67 @@
     <w:name w:val="Normal"/>
     <w:qFormat/>
   </w:style>
+  <w:style w:type="paragraph" w:styleId="Ttulo1">
+    <w:name w:val="heading 1"/>
+    <w:basedOn w:val="Normal"/>
+    <w:link w:val="Ttulo1Car"/>
+    <w:uiPriority w:val="9"/>
+    <w:qFormat/>
+    <w:rsid w:val="00875CE9"/>
+    <w:pPr>
+      <w:spacing w:before="100" w:beforeAutospacing="1" w:after="100" w:afterAutospacing="1" w:line="240" w:lineRule="auto"/>
+      <w:outlineLvl w:val="0"/>
+    </w:pPr>
+    <w:rPr>
+      <w:rFonts w:ascii="Times New Roman" w:eastAsia="Times New Roman" w:hAnsi="Times New Roman" w:cs="Times New Roman"/>
+      <w:b/>
+      <w:bCs/>
+      <w:kern w:val="36"/>
+      <w:sz w:val="48"/>
+      <w:szCs w:val="48"/>
+      <w:lang w:eastAsia="es-CO"/>
+    </w:rPr>
+  </w:style>
+  <w:style w:type="paragraph" w:styleId="Ttulo2">
+    <w:name w:val="heading 2"/>
+    <w:basedOn w:val="Normal"/>
+    <w:link w:val="Ttulo2Car"/>
+    <w:uiPriority w:val="9"/>
+    <w:qFormat/>
+    <w:rsid w:val="00875CE9"/>
+    <w:pPr>
+      <w:spacing w:before="100" w:beforeAutospacing="1" w:after="100" w:afterAutospacing="1" w:line="240" w:lineRule="auto"/>
+      <w:outlineLvl w:val="1"/>
+    </w:pPr>
+    <w:rPr>
+      <w:rFonts w:ascii="Times New Roman" w:eastAsia="Times New Roman" w:hAnsi="Times New Roman" w:cs="Times New Roman"/>
+      <w:b/>
+      <w:bCs/>
+      <w:sz w:val="36"/>
+      <w:szCs w:val="36"/>
+      <w:lang w:eastAsia="es-CO"/>
+    </w:rPr>
+  </w:style>
+  <w:style w:type="paragraph" w:styleId="Ttulo3">
+    <w:name w:val="heading 3"/>
+    <w:basedOn w:val="Normal"/>
+    <w:link w:val="Ttulo3Car"/>
+    <w:uiPriority w:val="9"/>
+    <w:qFormat/>
+    <w:rsid w:val="00875CE9"/>
+    <w:pPr>
+      <w:spacing w:before="100" w:beforeAutospacing="1" w:after="100" w:afterAutospacing="1" w:line="240" w:lineRule="auto"/>
+      <w:outlineLvl w:val="2"/>
+    </w:pPr>
+    <w:rPr>
+      <w:rFonts w:ascii="Times New Roman" w:eastAsia="Times New Roman" w:hAnsi="Times New Roman" w:cs="Times New Roman"/>
+      <w:b/>
+      <w:bCs/>
+      <w:sz w:val="27"/>
+      <w:szCs w:val="27"/>
+      <w:lang w:eastAsia="es-CO"/>
+    </w:rPr>
+  </w:style>
   <w:style w:type="character" w:default="1" w:styleId="Fuentedeprrafopredeter">
     <w:name w:val="Default Paragraph Font"/>
     <w:uiPriority w:val="1"/>
@@ -438,6 +2726,126 @@
     <w:uiPriority w:val="99"/>
     <w:semiHidden/>
     <w:unhideWhenUsed/>
+  </w:style>
+  <w:style w:type="character" w:customStyle="1" w:styleId="Ttulo1Car">
+    <w:name w:val="Título 1 Car"/>
+    <w:basedOn w:val="Fuentedeprrafopredeter"/>
+    <w:link w:val="Ttulo1"/>
+    <w:uiPriority w:val="9"/>
+    <w:rsid w:val="00875CE9"/>
+    <w:rPr>
+      <w:rFonts w:ascii="Times New Roman" w:eastAsia="Times New Roman" w:hAnsi="Times New Roman" w:cs="Times New Roman"/>
+      <w:b/>
+      <w:bCs/>
+      <w:kern w:val="36"/>
+      <w:sz w:val="48"/>
+      <w:szCs w:val="48"/>
+      <w:lang w:eastAsia="es-CO"/>
+    </w:rPr>
+  </w:style>
+  <w:style w:type="character" w:customStyle="1" w:styleId="Ttulo2Car">
+    <w:name w:val="Título 2 Car"/>
+    <w:basedOn w:val="Fuentedeprrafopredeter"/>
+    <w:link w:val="Ttulo2"/>
+    <w:uiPriority w:val="9"/>
+    <w:rsid w:val="00875CE9"/>
+    <w:rPr>
+      <w:rFonts w:ascii="Times New Roman" w:eastAsia="Times New Roman" w:hAnsi="Times New Roman" w:cs="Times New Roman"/>
+      <w:b/>
+      <w:bCs/>
+      <w:sz w:val="36"/>
+      <w:szCs w:val="36"/>
+      <w:lang w:eastAsia="es-CO"/>
+    </w:rPr>
+  </w:style>
+  <w:style w:type="character" w:customStyle="1" w:styleId="Ttulo3Car">
+    <w:name w:val="Título 3 Car"/>
+    <w:basedOn w:val="Fuentedeprrafopredeter"/>
+    <w:link w:val="Ttulo3"/>
+    <w:uiPriority w:val="9"/>
+    <w:rsid w:val="00875CE9"/>
+    <w:rPr>
+      <w:rFonts w:ascii="Times New Roman" w:eastAsia="Times New Roman" w:hAnsi="Times New Roman" w:cs="Times New Roman"/>
+      <w:b/>
+      <w:bCs/>
+      <w:sz w:val="27"/>
+      <w:szCs w:val="27"/>
+      <w:lang w:eastAsia="es-CO"/>
+    </w:rPr>
+  </w:style>
+  <w:style w:type="character" w:styleId="Textoennegrita">
+    <w:name w:val="Strong"/>
+    <w:basedOn w:val="Fuentedeprrafopredeter"/>
+    <w:uiPriority w:val="22"/>
+    <w:qFormat/>
+    <w:rsid w:val="00875CE9"/>
+    <w:rPr>
+      <w:b/>
+      <w:bCs/>
+    </w:rPr>
+  </w:style>
+  <w:style w:type="paragraph" w:styleId="HTMLconformatoprevio">
+    <w:name w:val="HTML Preformatted"/>
+    <w:basedOn w:val="Normal"/>
+    <w:link w:val="HTMLconformatoprevioCar"/>
+    <w:uiPriority w:val="99"/>
+    <w:semiHidden/>
+    <w:unhideWhenUsed/>
+    <w:rsid w:val="00875CE9"/>
+    <w:pPr>
+      <w:tabs>
+        <w:tab w:val="left" w:pos="916"/>
+        <w:tab w:val="left" w:pos="1832"/>
+        <w:tab w:val="left" w:pos="2748"/>
+        <w:tab w:val="left" w:pos="3664"/>
+        <w:tab w:val="left" w:pos="4580"/>
+        <w:tab w:val="left" w:pos="5496"/>
+        <w:tab w:val="left" w:pos="6412"/>
+        <w:tab w:val="left" w:pos="7328"/>
+        <w:tab w:val="left" w:pos="8244"/>
+        <w:tab w:val="left" w:pos="9160"/>
+        <w:tab w:val="left" w:pos="10076"/>
+        <w:tab w:val="left" w:pos="10992"/>
+        <w:tab w:val="left" w:pos="11908"/>
+        <w:tab w:val="left" w:pos="12824"/>
+        <w:tab w:val="left" w:pos="13740"/>
+        <w:tab w:val="left" w:pos="14656"/>
+      </w:tabs>
+      <w:spacing w:after="0" w:line="240" w:lineRule="auto"/>
+    </w:pPr>
+    <w:rPr>
+      <w:rFonts w:ascii="Courier New" w:eastAsia="Times New Roman" w:hAnsi="Courier New" w:cs="Courier New"/>
+      <w:sz w:val="20"/>
+      <w:szCs w:val="20"/>
+      <w:lang w:eastAsia="es-CO"/>
+    </w:rPr>
+  </w:style>
+  <w:style w:type="character" w:customStyle="1" w:styleId="HTMLconformatoprevioCar">
+    <w:name w:val="HTML con formato previo Car"/>
+    <w:basedOn w:val="Fuentedeprrafopredeter"/>
+    <w:link w:val="HTMLconformatoprevio"/>
+    <w:uiPriority w:val="99"/>
+    <w:semiHidden/>
+    <w:rsid w:val="00875CE9"/>
+    <w:rPr>
+      <w:rFonts w:ascii="Courier New" w:eastAsia="Times New Roman" w:hAnsi="Courier New" w:cs="Courier New"/>
+      <w:sz w:val="20"/>
+      <w:szCs w:val="20"/>
+      <w:lang w:eastAsia="es-CO"/>
+    </w:rPr>
+  </w:style>
+  <w:style w:type="character" w:styleId="CdigoHTML">
+    <w:name w:val="HTML Code"/>
+    <w:basedOn w:val="Fuentedeprrafopredeter"/>
+    <w:uiPriority w:val="99"/>
+    <w:semiHidden/>
+    <w:unhideWhenUsed/>
+    <w:rsid w:val="00875CE9"/>
+    <w:rPr>
+      <w:rFonts w:ascii="Courier New" w:eastAsia="Times New Roman" w:hAnsi="Courier New" w:cs="Courier New"/>
+      <w:sz w:val="20"/>
+      <w:szCs w:val="20"/>
+    </w:rPr>
   </w:style>
 </w:styles>
 </file>

</xml_diff>